<commit_message>
Manual De Usuario subido
</commit_message>
<xml_diff>
--- a/documentation/Manual De Usuario - GRUPO C.docx
+++ b/documentation/Manual De Usuario - GRUPO C.docx
@@ -63,53 +63,29 @@
         <w:rPr>
           <w:lang w:val="es-MX"/>
         </w:rPr>
-        <w:t xml:space="preserve">Cagua Lucio Derek </w:t>
-      </w:r>
-      <w:proofErr w:type="spellStart"/>
+        <w:t>Cagua Lucio Derek Geanpierre</w:t>
+      </w:r>
+      <w:r>
+        <w:t xml:space="preserve">, </w:t>
+      </w:r>
+      <w:bookmarkEnd w:id="0"/>
       <w:r>
         <w:rPr>
           <w:lang w:val="es-MX"/>
         </w:rPr>
-        <w:t>Geanpierre</w:t>
-      </w:r>
-      <w:proofErr w:type="spellEnd"/>
-      <w:r>
-        <w:t xml:space="preserve">, </w:t>
-      </w:r>
-      <w:bookmarkEnd w:id="0"/>
+        <w:t>D</w:t>
+      </w:r>
       <w:r>
         <w:rPr>
           <w:lang w:val="es-MX"/>
         </w:rPr>
-        <w:t>D</w:t>
-      </w:r>
-      <w:r>
-        <w:rPr>
-          <w:lang w:val="es-MX"/>
-        </w:rPr>
         <w:t>elgado Piguave Anthony Paul</w:t>
       </w:r>
       <w:r>
         <w:t>,</w:t>
       </w:r>
       <w:r>
-        <w:t xml:space="preserve"> Guevara Bustos </w:t>
-      </w:r>
-      <w:proofErr w:type="spellStart"/>
-      <w:r>
-        <w:t>Yandri</w:t>
-      </w:r>
-      <w:proofErr w:type="spellEnd"/>
-      <w:r>
-        <w:t xml:space="preserve"> David, Iñiga Alvarado Steven </w:t>
-      </w:r>
-      <w:proofErr w:type="spellStart"/>
-      <w:r>
-        <w:t>Josue</w:t>
-      </w:r>
-      <w:proofErr w:type="spellEnd"/>
-      <w:r>
-        <w:t>, Izquierdo Vallejo Galo Antonio, Mite Solorzano Omar Alan</w:t>
+        <w:t xml:space="preserve"> Guevara Bustos Yandri David, Iñiga Alvarado Steven Josue, Izquierdo Vallejo Galo Antonio, Mite Solorzano Omar Alan</w:t>
       </w:r>
       <w:r>
         <w:t>)</w:t>
@@ -280,7 +256,6 @@
       <w:r>
         <w:t xml:space="preserve">Este manual de usuario tiene como objetivo guiar al personal del centro de soporte técnico en el uso eficiente del sistema </w:t>
       </w:r>
-      <w:proofErr w:type="spellStart"/>
       <w:r>
         <w:rPr>
           <w:b/>
@@ -288,7 +263,6 @@
         </w:rPr>
         <w:t>SmartFix</w:t>
       </w:r>
-      <w:proofErr w:type="spellEnd"/>
       <w:r>
         <w:t>, asegurando que puedan aprovechar al máximo todas sus funcionalidades para optimizar las operaciones del negocio y ofrecer un servicio técnico de alta calidad.</w:t>
       </w:r>
@@ -304,7 +278,6 @@
         <w:spacing w:after="0"/>
         <w:jc w:val="both"/>
       </w:pPr>
-      <w:proofErr w:type="spellStart"/>
       <w:r>
         <w:rPr>
           <w:b/>
@@ -312,7 +285,6 @@
         </w:rPr>
         <w:t>SmartFix</w:t>
       </w:r>
-      <w:proofErr w:type="spellEnd"/>
       <w:r>
         <w:t xml:space="preserve"> es una solución tecnológica diseñada para automatizar y simplificar los procesos clave en un negocio de reparación de dispositivos móviles, como el registro de clientes, la creación y seguimiento de órdenes de servicio, la gestión de productos y servicios, así como el control del personal técnico involucrado en las reparaciones.</w:t>
       </w:r>
@@ -344,15 +316,7 @@
         <w:jc w:val="both"/>
       </w:pPr>
       <w:r>
-        <w:t xml:space="preserve">Con </w:t>
-      </w:r>
-      <w:proofErr w:type="spellStart"/>
-      <w:r>
-        <w:t>SmartFix</w:t>
-      </w:r>
-      <w:proofErr w:type="spellEnd"/>
-      <w:r>
-        <w:t>, el dueño o administrador del negocio podrá gestionar de forma centralizada todos los aspectos importantes del servicio técnico, garantizando la seguridad y disponibilidad de los datos en todo momento.</w:t>
+        <w:t>Con SmartFix, el dueño o administrador del negocio podrá gestionar de forma centralizada todos los aspectos importantes del servicio técnico, garantizando la seguridad y disponibilidad de los datos en todo momento.</w:t>
       </w:r>
     </w:p>
     <w:p>
@@ -464,7 +428,6 @@
       <w:r>
         <w:t xml:space="preserve">Los principales objetivos del sistema </w:t>
       </w:r>
-      <w:proofErr w:type="spellStart"/>
       <w:r>
         <w:rPr>
           <w:b/>
@@ -472,7 +435,6 @@
         </w:rPr>
         <w:t>SmartFix</w:t>
       </w:r>
-      <w:proofErr w:type="spellEnd"/>
       <w:r>
         <w:t xml:space="preserve"> son:</w:t>
       </w:r>
@@ -743,7 +705,6 @@
           <w:szCs w:val="24"/>
         </w:rPr>
       </w:pPr>
-      <w:proofErr w:type="spellStart"/>
       <w:r>
         <w:rPr>
           <w:b/>
@@ -752,18 +713,7 @@
           <w:sz w:val="24"/>
           <w:szCs w:val="24"/>
         </w:rPr>
-        <w:t>Login</w:t>
-      </w:r>
-      <w:proofErr w:type="spellEnd"/>
-      <w:r>
-        <w:rPr>
-          <w:b/>
-          <w:bCs/>
-          <w:color w:val="000000" w:themeColor="text1"/>
-          <w:sz w:val="24"/>
-          <w:szCs w:val="24"/>
-        </w:rPr>
-        <w:t xml:space="preserve"> del sistema</w:t>
+        <w:t>Login del sistema</w:t>
       </w:r>
     </w:p>
     <w:p>
@@ -1982,7 +1932,6 @@
           <w:bCs/>
         </w:rPr>
       </w:pPr>
-      <w:proofErr w:type="spellStart"/>
       <w:r>
         <w:rPr>
           <w:rFonts w:ascii="Calibri" w:hAnsi="Calibri" w:cs="Calibri"/>
@@ -2014,16 +1963,7 @@
           <w:b/>
           <w:bCs/>
         </w:rPr>
-        <w:t>n</w:t>
-      </w:r>
-      <w:proofErr w:type="spellEnd"/>
-      <w:r>
-        <w:rPr>
-          <w:rFonts w:ascii="Calibri" w:hAnsi="Calibri" w:cs="Calibri"/>
-          <w:b/>
-          <w:bCs/>
-        </w:rPr>
-        <w:t xml:space="preserve"> correcto</w:t>
+        <w:t>n correcto</w:t>
       </w:r>
     </w:p>
     <w:p>
@@ -2067,21 +2007,7 @@
         <w:rPr>
           <w:rFonts w:ascii="Calibri" w:hAnsi="Calibri" w:cs="Calibri"/>
         </w:rPr>
-        <w:t xml:space="preserve"> y espere hasta que aparezca la ventana de </w:t>
-      </w:r>
-      <w:proofErr w:type="spellStart"/>
-      <w:r>
-        <w:rPr>
-          <w:rFonts w:ascii="Calibri" w:hAnsi="Calibri" w:cs="Calibri"/>
-        </w:rPr>
-        <w:t>login</w:t>
-      </w:r>
-      <w:proofErr w:type="spellEnd"/>
-      <w:r>
-        <w:rPr>
-          <w:rFonts w:ascii="Calibri" w:hAnsi="Calibri" w:cs="Calibri"/>
-        </w:rPr>
-        <w:t>.</w:t>
+        <w:t xml:space="preserve"> y espere hasta que aparezca la ventana de login.</w:t>
       </w:r>
     </w:p>
     <w:p>
@@ -2926,7 +2852,7 @@
           <w:noProof/>
         </w:rPr>
         <w:drawing>
-          <wp:anchor distT="0" distB="0" distL="114300" distR="114300" simplePos="0" relativeHeight="251758592" behindDoc="1" locked="0" layoutInCell="1" allowOverlap="1" wp14:anchorId="3C499B4D" wp14:editId="77EA15BF">
+          <wp:anchor distT="0" distB="0" distL="114300" distR="114300" simplePos="0" relativeHeight="251758592" behindDoc="1" locked="0" layoutInCell="1" allowOverlap="1" wp14:anchorId="3C499B4D" wp14:editId="16207CCF">
             <wp:simplePos x="0" y="0"/>
             <wp:positionH relativeFrom="column">
               <wp:posOffset>-194945</wp:posOffset>
@@ -4566,7 +4492,7 @@
           <w:noProof/>
         </w:rPr>
         <w:drawing>
-          <wp:anchor distT="0" distB="0" distL="114300" distR="114300" simplePos="0" relativeHeight="251670528" behindDoc="1" locked="0" layoutInCell="1" allowOverlap="1" wp14:anchorId="58BDB584" wp14:editId="42094007">
+          <wp:anchor distT="0" distB="0" distL="114300" distR="114300" simplePos="0" relativeHeight="251670528" behindDoc="1" locked="0" layoutInCell="1" allowOverlap="1" wp14:anchorId="58BDB584" wp14:editId="15B32F0B">
             <wp:simplePos x="0" y="0"/>
             <wp:positionH relativeFrom="column">
               <wp:posOffset>-370785</wp:posOffset>
@@ -16639,21 +16565,7 @@
         <w:rPr>
           <w:rFonts w:ascii="Calibri" w:hAnsi="Calibri" w:cs="Calibri"/>
         </w:rPr>
-        <w:t xml:space="preserve">: Reparación de </w:t>
-      </w:r>
-      <w:proofErr w:type="spellStart"/>
-      <w:r>
-        <w:rPr>
-          <w:rFonts w:ascii="Calibri" w:hAnsi="Calibri" w:cs="Calibri"/>
-        </w:rPr>
-        <w:t>display</w:t>
-      </w:r>
-      <w:proofErr w:type="spellEnd"/>
-      <w:r>
-        <w:rPr>
-          <w:rFonts w:ascii="Calibri" w:hAnsi="Calibri" w:cs="Calibri"/>
-        </w:rPr>
-        <w:t xml:space="preserve"> de Samsung A22</w:t>
+        <w:t>: Reparación de display de Samsung A22</w:t>
       </w:r>
     </w:p>
     <w:p>
@@ -17474,25 +17386,7 @@
           <w:szCs w:val="32"/>
           <w:lang w:val="es-EC"/>
         </w:rPr>
-        <w:t xml:space="preserve">Esta ventana permite visualizar el listado de técnicos registrados en el sistema </w:t>
-      </w:r>
-      <w:proofErr w:type="spellStart"/>
-      <w:r>
-        <w:rPr>
-          <w:bCs/>
-          <w:szCs w:val="32"/>
-          <w:lang w:val="es-EC"/>
-        </w:rPr>
-        <w:t>SmartFix</w:t>
-      </w:r>
-      <w:proofErr w:type="spellEnd"/>
-      <w:r>
-        <w:rPr>
-          <w:bCs/>
-          <w:szCs w:val="32"/>
-          <w:lang w:val="es-EC"/>
-        </w:rPr>
-        <w:t>. Además, permite agregar nuevos técnicos, así como eliminar registros existentes.</w:t>
+        <w:t>Esta ventana permite visualizar el listado de técnicos registrados en el sistema SmartFix. Además, permite agregar nuevos técnicos, así como eliminar registros existentes.</w:t>
       </w:r>
     </w:p>
     <w:p>
@@ -21068,7 +20962,6 @@
         </w:rPr>
         <w:t xml:space="preserve"> en el sistema </w:t>
       </w:r>
-      <w:proofErr w:type="spellStart"/>
       <w:r>
         <w:rPr>
           <w:rFonts w:ascii="Calibri" w:eastAsia="Calibri" w:hAnsi="Calibri" w:cs="Calibri"/>
@@ -21080,7 +20973,6 @@
         </w:rPr>
         <w:t>SmartFix</w:t>
       </w:r>
-      <w:proofErr w:type="spellEnd"/>
       <w:r>
         <w:rPr>
           <w:rFonts w:ascii="Calibri" w:eastAsia="Calibri" w:hAnsi="Calibri" w:cs="Calibri"/>
@@ -23567,10 +23459,1770 @@
     <w:p/>
     <w:p>
       <w:pPr>
-        <w:rPr>
-          <w:sz w:val="36"/>
-          <w:szCs w:val="36"/>
-        </w:rPr>
+        <w:pStyle w:val="Ttulo2"/>
+        <w:jc w:val="center"/>
+        <w:rPr>
+          <w:b/>
+          <w:bCs/>
+          <w:color w:val="000000" w:themeColor="text1"/>
+          <w:sz w:val="24"/>
+          <w:szCs w:val="24"/>
+        </w:rPr>
+      </w:pPr>
+      <w:r>
+        <w:rPr>
+          <w:b/>
+          <w:bCs/>
+          <w:color w:val="000000" w:themeColor="text1"/>
+          <w:sz w:val="24"/>
+          <w:szCs w:val="24"/>
+        </w:rPr>
+        <w:t>Ventana Facturación</w:t>
+      </w:r>
+    </w:p>
+    <w:p/>
+    <w:p>
+      <w:r>
+        <w:rPr>
+          <w:noProof/>
+        </w:rPr>
+        <mc:AlternateContent>
+          <mc:Choice Requires="wps">
+            <w:drawing>
+              <wp:anchor distT="0" distB="0" distL="114300" distR="114300" simplePos="0" relativeHeight="251824128" behindDoc="0" locked="0" layoutInCell="1" allowOverlap="1" wp14:anchorId="08265B3E" wp14:editId="7D07101B">
+                <wp:simplePos x="0" y="0"/>
+                <wp:positionH relativeFrom="column">
+                  <wp:posOffset>2741945</wp:posOffset>
+                </wp:positionH>
+                <wp:positionV relativeFrom="paragraph">
+                  <wp:posOffset>1495091</wp:posOffset>
+                </wp:positionV>
+                <wp:extent cx="1194534" cy="676550"/>
+                <wp:effectExtent l="0" t="0" r="24765" b="28575"/>
+                <wp:wrapNone/>
+                <wp:docPr id="1868815856" name="Cuadro de texto 111"/>
+                <wp:cNvGraphicFramePr/>
+                <a:graphic xmlns:a="http://schemas.openxmlformats.org/drawingml/2006/main">
+                  <a:graphicData uri="http://schemas.microsoft.com/office/word/2010/wordprocessingShape">
+                    <wps:wsp>
+                      <wps:cNvSpPr txBox="1"/>
+                      <wps:spPr>
+                        <a:xfrm>
+                          <a:off x="0" y="0"/>
+                          <a:ext cx="1194534" cy="676550"/>
+                        </a:xfrm>
+                        <a:prstGeom prst="rect">
+                          <a:avLst/>
+                        </a:prstGeom>
+                        <a:solidFill>
+                          <a:schemeClr val="lt1"/>
+                        </a:solidFill>
+                        <a:ln w="6350">
+                          <a:solidFill>
+                            <a:prstClr val="black"/>
+                          </a:solidFill>
+                        </a:ln>
+                      </wps:spPr>
+                      <wps:txbx>
+                        <w:txbxContent>
+                          <w:p>
+                            <w:pPr>
+                              <w:jc w:val="center"/>
+                              <w:rPr>
+                                <w:sz w:val="20"/>
+                                <w:szCs w:val="20"/>
+                                <w:lang w:val="es-MX"/>
+                              </w:rPr>
+                            </w:pPr>
+                            <w:r>
+                              <w:rPr>
+                                <w:sz w:val="20"/>
+                                <w:szCs w:val="20"/>
+                                <w:lang w:val="es-MX"/>
+                              </w:rPr>
+                              <w:t xml:space="preserve">Tabla </w:t>
+                            </w:r>
+                            <w:r>
+                              <w:rPr>
+                                <w:sz w:val="20"/>
+                                <w:szCs w:val="20"/>
+                                <w:lang w:val="es-MX"/>
+                              </w:rPr>
+                              <w:t>donde se muestran las facturas</w:t>
+                            </w:r>
+                          </w:p>
+                        </w:txbxContent>
+                      </wps:txbx>
+                      <wps:bodyPr rot="0" spcFirstLastPara="0" vertOverflow="overflow" horzOverflow="overflow" vert="horz" wrap="square" lIns="91440" tIns="45720" rIns="91440" bIns="45720" numCol="1" spcCol="0" rtlCol="0" fromWordArt="0" anchor="t" anchorCtr="0" forceAA="0" compatLnSpc="1">
+                        <a:prstTxWarp prst="textNoShape">
+                          <a:avLst/>
+                        </a:prstTxWarp>
+                        <a:noAutofit/>
+                      </wps:bodyPr>
+                    </wps:wsp>
+                  </a:graphicData>
+                </a:graphic>
+                <wp14:sizeRelH relativeFrom="margin">
+                  <wp14:pctWidth>0</wp14:pctWidth>
+                </wp14:sizeRelH>
+                <wp14:sizeRelV relativeFrom="margin">
+                  <wp14:pctHeight>0</wp14:pctHeight>
+                </wp14:sizeRelV>
+              </wp:anchor>
+            </w:drawing>
+          </mc:Choice>
+          <mc:Fallback>
+            <w:pict>
+              <v:shape w14:anchorId="08265B3E" id="Cuadro de texto 111" o:spid="_x0000_s1064" type="#_x0000_t202" style="position:absolute;margin-left:215.9pt;margin-top:117.7pt;width:94.05pt;height:53.25pt;z-index:251824128;visibility:visible;mso-wrap-style:square;mso-width-percent:0;mso-height-percent:0;mso-wrap-distance-left:9pt;mso-wrap-distance-top:0;mso-wrap-distance-right:9pt;mso-wrap-distance-bottom:0;mso-position-horizontal:absolute;mso-position-horizontal-relative:text;mso-position-vertical:absolute;mso-position-vertical-relative:text;mso-width-percent:0;mso-height-percent:0;mso-width-relative:margin;mso-height-relative:margin;v-text-anchor:top" o:gfxdata="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" fillcolor="white [3201]" strokeweight=".5pt">
+                <v:textbox>
+                  <w:txbxContent>
+                    <w:p>
+                      <w:pPr>
+                        <w:jc w:val="center"/>
+                        <w:rPr>
+                          <w:sz w:val="20"/>
+                          <w:szCs w:val="20"/>
+                          <w:lang w:val="es-MX"/>
+                        </w:rPr>
+                      </w:pPr>
+                      <w:r>
+                        <w:rPr>
+                          <w:sz w:val="20"/>
+                          <w:szCs w:val="20"/>
+                          <w:lang w:val="es-MX"/>
+                        </w:rPr>
+                        <w:t xml:space="preserve">Tabla </w:t>
+                      </w:r>
+                      <w:r>
+                        <w:rPr>
+                          <w:sz w:val="20"/>
+                          <w:szCs w:val="20"/>
+                          <w:lang w:val="es-MX"/>
+                        </w:rPr>
+                        <w:t>donde se muestran las facturas</w:t>
+                      </w:r>
+                    </w:p>
+                  </w:txbxContent>
+                </v:textbox>
+              </v:shape>
+            </w:pict>
+          </mc:Fallback>
+        </mc:AlternateContent>
+      </w:r>
+      <w:r>
+        <w:rPr>
+          <w:noProof/>
+        </w:rPr>
+        <mc:AlternateContent>
+          <mc:Choice Requires="wps">
+            <w:drawing>
+              <wp:anchor distT="0" distB="0" distL="114300" distR="114300" simplePos="0" relativeHeight="251825152" behindDoc="0" locked="0" layoutInCell="1" allowOverlap="1" wp14:anchorId="5C3DA332" wp14:editId="32FBBC97">
+                <wp:simplePos x="0" y="0"/>
+                <wp:positionH relativeFrom="column">
+                  <wp:posOffset>3339212</wp:posOffset>
+                </wp:positionH>
+                <wp:positionV relativeFrom="paragraph">
+                  <wp:posOffset>1183244</wp:posOffset>
+                </wp:positionV>
+                <wp:extent cx="0" cy="311847"/>
+                <wp:effectExtent l="76200" t="38100" r="57150" b="12065"/>
+                <wp:wrapNone/>
+                <wp:docPr id="1835890994" name="Conector recto de flecha 113"/>
+                <wp:cNvGraphicFramePr/>
+                <a:graphic xmlns:a="http://schemas.openxmlformats.org/drawingml/2006/main">
+                  <a:graphicData uri="http://schemas.microsoft.com/office/word/2010/wordprocessingShape">
+                    <wps:wsp>
+                      <wps:cNvCnPr/>
+                      <wps:spPr>
+                        <a:xfrm flipV="1">
+                          <a:off x="0" y="0"/>
+                          <a:ext cx="0" cy="311847"/>
+                        </a:xfrm>
+                        <a:prstGeom prst="straightConnector1">
+                          <a:avLst/>
+                        </a:prstGeom>
+                        <a:ln>
+                          <a:tailEnd type="triangle"/>
+                        </a:ln>
+                      </wps:spPr>
+                      <wps:style>
+                        <a:lnRef idx="1">
+                          <a:schemeClr val="dk1"/>
+                        </a:lnRef>
+                        <a:fillRef idx="0">
+                          <a:schemeClr val="dk1"/>
+                        </a:fillRef>
+                        <a:effectRef idx="0">
+                          <a:schemeClr val="dk1"/>
+                        </a:effectRef>
+                        <a:fontRef idx="minor">
+                          <a:schemeClr val="tx1"/>
+                        </a:fontRef>
+                      </wps:style>
+                      <wps:bodyPr/>
+                    </wps:wsp>
+                  </a:graphicData>
+                </a:graphic>
+              </wp:anchor>
+            </w:drawing>
+          </mc:Choice>
+          <mc:Fallback>
+            <w:pict>
+              <v:shapetype w14:anchorId="04A07421" id="_x0000_t32" coordsize="21600,21600" o:spt="32" o:oned="t" path="m,l21600,21600e" filled="f">
+                <v:path arrowok="t" fillok="f" o:connecttype="none"/>
+                <o:lock v:ext="edit" shapetype="t"/>
+              </v:shapetype>
+              <v:shape id="Conector recto de flecha 113" o:spid="_x0000_s1026" type="#_x0000_t32" style="position:absolute;margin-left:262.95pt;margin-top:93.15pt;width:0;height:24.55pt;flip:y;z-index:251825152;visibility:visible;mso-wrap-style:square;mso-wrap-distance-left:9pt;mso-wrap-distance-top:0;mso-wrap-distance-right:9pt;mso-wrap-distance-bottom:0;mso-position-horizontal:absolute;mso-position-horizontal-relative:text;mso-position-vertical:absolute;mso-position-vertical-relative:text" o:gfxdata="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" strokecolor="black [3200]" strokeweight=".5pt">
+                <v:stroke endarrow="block" joinstyle="miter"/>
+              </v:shape>
+            </w:pict>
+          </mc:Fallback>
+        </mc:AlternateContent>
+      </w:r>
+      <w:r>
+        <w:rPr>
+          <w:noProof/>
+        </w:rPr>
+        <w:drawing>
+          <wp:inline distT="0" distB="0" distL="0" distR="0" wp14:anchorId="7C97B385" wp14:editId="483E163C">
+            <wp:extent cx="6134986" cy="3187249"/>
+            <wp:effectExtent l="0" t="0" r="0" b="0"/>
+            <wp:docPr id="81222797" name="Imagen 1"/>
+            <wp:cNvGraphicFramePr>
+              <a:graphicFrameLocks xmlns:a="http://schemas.openxmlformats.org/drawingml/2006/main" noChangeAspect="1"/>
+            </wp:cNvGraphicFramePr>
+            <a:graphic xmlns:a="http://schemas.openxmlformats.org/drawingml/2006/main">
+              <a:graphicData uri="http://schemas.openxmlformats.org/drawingml/2006/picture">
+                <pic:pic xmlns:pic="http://schemas.openxmlformats.org/drawingml/2006/picture">
+                  <pic:nvPicPr>
+                    <pic:cNvPr id="81222797" name=""/>
+                    <pic:cNvPicPr/>
+                  </pic:nvPicPr>
+                  <pic:blipFill>
+                    <a:blip r:embed="rId21"/>
+                    <a:stretch>
+                      <a:fillRect/>
+                    </a:stretch>
+                  </pic:blipFill>
+                  <pic:spPr>
+                    <a:xfrm>
+                      <a:off x="0" y="0"/>
+                      <a:ext cx="6141581" cy="3190675"/>
+                    </a:xfrm>
+                    <a:prstGeom prst="rect">
+                      <a:avLst/>
+                    </a:prstGeom>
+                  </pic:spPr>
+                </pic:pic>
+              </a:graphicData>
+            </a:graphic>
+          </wp:inline>
+        </w:drawing>
+      </w:r>
+    </w:p>
+    <w:p>
+      <w:pPr>
+        <w:rPr>
+          <w:b/>
+          <w:bCs/>
+        </w:rPr>
+      </w:pPr>
+    </w:p>
+    <w:p>
+      <w:pPr>
+        <w:rPr>
+          <w:b/>
+          <w:bCs/>
+        </w:rPr>
+      </w:pPr>
+      <w:r>
+        <w:rPr>
+          <w:b/>
+          <w:bCs/>
+        </w:rPr>
+        <w:t>Descripción breve</w:t>
+      </w:r>
+    </w:p>
+    <w:p>
+      <w:pPr>
+        <w:jc w:val="both"/>
+      </w:pPr>
+      <w:r>
+        <w:t>E</w:t>
+      </w:r>
+      <w:r>
+        <w:t xml:space="preserve">sta ventana forma parte del sistema </w:t>
+      </w:r>
+      <w:r>
+        <w:rPr>
+          <w:b/>
+          <w:bCs/>
+        </w:rPr>
+        <w:t>SmartFix</w:t>
+      </w:r>
+      <w:r>
+        <w:t xml:space="preserve"> y permite al personal técnico o administrativo visualizar las </w:t>
+      </w:r>
+      <w:r>
+        <w:rPr>
+          <w:b/>
+          <w:bCs/>
+        </w:rPr>
+        <w:t>órdenes de trabajo pendientes de facturación</w:t>
+      </w:r>
+      <w:r>
+        <w:t>. Es un paso esencial antes de generar una factura al cliente.</w:t>
+      </w:r>
+    </w:p>
+    <w:p>
+      <w:pPr>
+        <w:jc w:val="both"/>
+      </w:pPr>
+    </w:p>
+    <w:p>
+      <w:pPr>
+        <w:jc w:val="both"/>
+        <w:rPr>
+          <w:b/>
+          <w:bCs/>
+        </w:rPr>
+      </w:pPr>
+      <w:r>
+        <w:rPr>
+          <w:b/>
+          <w:bCs/>
+        </w:rPr>
+        <w:t>Funcionalidades Principales</w:t>
+      </w:r>
+    </w:p>
+    <w:p>
+      <w:pPr>
+        <w:jc w:val="both"/>
+        <w:rPr>
+          <w:b/>
+          <w:bCs/>
+        </w:rPr>
+      </w:pPr>
+      <w:r>
+        <w:rPr>
+          <w:b/>
+          <w:bCs/>
+        </w:rPr>
+        <w:t>Listado de Órdenes por Facturar</w:t>
+      </w:r>
+    </w:p>
+    <w:p>
+      <w:pPr>
+        <w:jc w:val="both"/>
+      </w:pPr>
+      <w:r>
+        <w:t>Muestra una tabla con las órdenes activas que aún no han sido facturadas. Cada fila contiene:</w:t>
+      </w:r>
+    </w:p>
+    <w:p>
+      <w:pPr>
+        <w:numPr>
+          <w:ilvl w:val="0"/>
+          <w:numId w:val="43"/>
+        </w:numPr>
+        <w:jc w:val="both"/>
+      </w:pPr>
+      <w:r>
+        <w:rPr>
+          <w:b/>
+          <w:bCs/>
+        </w:rPr>
+        <w:t>ID:</w:t>
+      </w:r>
+      <w:r>
+        <w:t xml:space="preserve"> Número identificador de la orden.</w:t>
+      </w:r>
+    </w:p>
+    <w:p>
+      <w:pPr>
+        <w:numPr>
+          <w:ilvl w:val="0"/>
+          <w:numId w:val="43"/>
+        </w:numPr>
+        <w:jc w:val="both"/>
+      </w:pPr>
+      <w:r>
+        <w:rPr>
+          <w:b/>
+          <w:bCs/>
+        </w:rPr>
+        <w:t>Cliente:</w:t>
+      </w:r>
+      <w:r>
+        <w:t xml:space="preserve"> Número de contacto y nombre del cliente.</w:t>
+      </w:r>
+    </w:p>
+    <w:p>
+      <w:pPr>
+        <w:numPr>
+          <w:ilvl w:val="0"/>
+          <w:numId w:val="43"/>
+        </w:numPr>
+        <w:jc w:val="both"/>
+      </w:pPr>
+      <w:r>
+        <w:rPr>
+          <w:b/>
+          <w:bCs/>
+        </w:rPr>
+        <w:lastRenderedPageBreak/>
+        <w:t>Fecha:</w:t>
+      </w:r>
+      <w:r>
+        <w:t xml:space="preserve"> Fecha de registro de la orden.</w:t>
+      </w:r>
+    </w:p>
+    <w:p>
+      <w:pPr>
+        <w:numPr>
+          <w:ilvl w:val="0"/>
+          <w:numId w:val="43"/>
+        </w:numPr>
+        <w:jc w:val="both"/>
+      </w:pPr>
+      <w:r>
+        <w:rPr>
+          <w:b/>
+          <w:bCs/>
+        </w:rPr>
+        <w:t>Selección:</w:t>
+      </w:r>
+      <w:r>
+        <w:t xml:space="preserve"> Opción para seleccionar una orden a facturar.</w:t>
+      </w:r>
+    </w:p>
+    <w:p>
+      <w:pPr>
+        <w:jc w:val="both"/>
+        <w:rPr>
+          <w:b/>
+          <w:bCs/>
+        </w:rPr>
+      </w:pPr>
+      <w:r>
+        <w:rPr>
+          <w:b/>
+          <w:bCs/>
+        </w:rPr>
+        <w:t>Búsqueda de Orden</w:t>
+      </w:r>
+    </w:p>
+    <w:p>
+      <w:pPr>
+        <w:jc w:val="both"/>
+      </w:pPr>
+      <w:r>
+        <w:t>Aunque esta vista específica no muestra un campo de búsqueda, el sistema general permite búsquedas por:</w:t>
+      </w:r>
+    </w:p>
+    <w:p>
+      <w:pPr>
+        <w:numPr>
+          <w:ilvl w:val="0"/>
+          <w:numId w:val="44"/>
+        </w:numPr>
+        <w:jc w:val="both"/>
+      </w:pPr>
+      <w:r>
+        <w:t>Cliente</w:t>
+      </w:r>
+    </w:p>
+    <w:p>
+      <w:pPr>
+        <w:numPr>
+          <w:ilvl w:val="0"/>
+          <w:numId w:val="44"/>
+        </w:numPr>
+        <w:jc w:val="both"/>
+      </w:pPr>
+      <w:r>
+        <w:t>Modelo</w:t>
+      </w:r>
+    </w:p>
+    <w:p>
+      <w:pPr>
+        <w:numPr>
+          <w:ilvl w:val="0"/>
+          <w:numId w:val="44"/>
+        </w:numPr>
+        <w:jc w:val="both"/>
+      </w:pPr>
+      <w:r>
+        <w:t>Técnico</w:t>
+      </w:r>
+    </w:p>
+    <w:p>
+      <w:pPr>
+        <w:numPr>
+          <w:ilvl w:val="0"/>
+          <w:numId w:val="44"/>
+        </w:numPr>
+        <w:jc w:val="both"/>
+      </w:pPr>
+      <w:r>
+        <w:t>Estado u otros parámetros</w:t>
+      </w:r>
+    </w:p>
+    <w:p>
+      <w:pPr>
+        <w:jc w:val="both"/>
+        <w:rPr>
+          <w:b/>
+          <w:bCs/>
+        </w:rPr>
+      </w:pPr>
+      <w:r>
+        <w:rPr>
+          <w:b/>
+          <w:bCs/>
+        </w:rPr>
+        <w:t>Acción “Siguiente”</w:t>
+      </w:r>
+    </w:p>
+    <w:p>
+      <w:pPr>
+        <w:jc w:val="both"/>
+      </w:pPr>
+      <w:r>
+        <w:t xml:space="preserve">Al seleccionar una orden y presionar el botón </w:t>
+      </w:r>
+      <w:r>
+        <w:rPr>
+          <w:b/>
+          <w:bCs/>
+        </w:rPr>
+        <w:t>"Siguiente"</w:t>
+      </w:r>
+      <w:r>
+        <w:t>, el sistema procederá a mostrar los detalles de la orden seleccionada para generar la factura correspondiente.</w:t>
+      </w:r>
+    </w:p>
+    <w:p>
+      <w:pPr>
+        <w:jc w:val="both"/>
+      </w:pPr>
+      <w:r>
+        <w:rPr>
+          <w:b/>
+          <w:bCs/>
+        </w:rPr>
+        <w:t>Ejemplo de Uso</w:t>
+      </w:r>
+    </w:p>
+    <w:p>
+      <w:pPr>
+        <w:numPr>
+          <w:ilvl w:val="0"/>
+          <w:numId w:val="45"/>
+        </w:numPr>
+        <w:jc w:val="both"/>
+      </w:pPr>
+      <w:r>
+        <w:t xml:space="preserve">Navegar al módulo </w:t>
+      </w:r>
+      <w:r>
+        <w:rPr>
+          <w:b/>
+          <w:bCs/>
+        </w:rPr>
+        <w:t>Facturación</w:t>
+      </w:r>
+      <w:r>
+        <w:t xml:space="preserve"> desde el menú lateral izquierdo.</w:t>
+      </w:r>
+    </w:p>
+    <w:p>
+      <w:pPr>
+        <w:numPr>
+          <w:ilvl w:val="0"/>
+          <w:numId w:val="45"/>
+        </w:numPr>
+        <w:jc w:val="both"/>
+      </w:pPr>
+      <w:r>
+        <w:t>Seleccionar la orden de trabajo correspondiente.</w:t>
+      </w:r>
+    </w:p>
+    <w:p>
+      <w:pPr>
+        <w:numPr>
+          <w:ilvl w:val="0"/>
+          <w:numId w:val="45"/>
+        </w:numPr>
+        <w:jc w:val="both"/>
+      </w:pPr>
+      <w:r>
+        <w:t xml:space="preserve">Hacer clic en el botón </w:t>
+      </w:r>
+      <w:r>
+        <w:rPr>
+          <w:b/>
+          <w:bCs/>
+        </w:rPr>
+        <w:t>"Siguiente"</w:t>
+      </w:r>
+      <w:r>
+        <w:t>.</w:t>
+      </w:r>
+    </w:p>
+    <w:p>
+      <w:pPr>
+        <w:numPr>
+          <w:ilvl w:val="0"/>
+          <w:numId w:val="45"/>
+        </w:numPr>
+        <w:jc w:val="both"/>
+      </w:pPr>
+      <w:r>
+        <w:t>Proceder con la emisión de la factura.</w:t>
+      </w:r>
+    </w:p>
+    <w:p>
+      <w:pPr>
+        <w:jc w:val="both"/>
+      </w:pPr>
+    </w:p>
+    <w:p>
+      <w:pPr>
+        <w:pStyle w:val="Ttulo2"/>
+        <w:jc w:val="center"/>
+        <w:rPr>
+          <w:b/>
+          <w:bCs/>
+          <w:color w:val="000000" w:themeColor="text1"/>
+          <w:sz w:val="24"/>
+          <w:szCs w:val="24"/>
+        </w:rPr>
+      </w:pPr>
+      <w:r>
+        <w:rPr>
+          <w:b/>
+          <w:bCs/>
+          <w:color w:val="000000" w:themeColor="text1"/>
+          <w:sz w:val="24"/>
+          <w:szCs w:val="24"/>
+        </w:rPr>
+        <w:t xml:space="preserve">Ventana </w:t>
+      </w:r>
+      <w:r>
+        <w:rPr>
+          <w:b/>
+          <w:bCs/>
+          <w:color w:val="000000" w:themeColor="text1"/>
+          <w:sz w:val="24"/>
+          <w:szCs w:val="24"/>
+        </w:rPr>
+        <w:t>detalle de la orden de trabajo</w:t>
+      </w:r>
+    </w:p>
+    <w:p>
+      <w:pPr>
+        <w:jc w:val="both"/>
+      </w:pPr>
+      <w:r>
+        <w:rPr>
+          <w:noProof/>
+        </w:rPr>
+        <mc:AlternateContent>
+          <mc:Choice Requires="wps">
+            <w:drawing>
+              <wp:anchor distT="0" distB="0" distL="114300" distR="114300" simplePos="0" relativeHeight="251829248" behindDoc="0" locked="0" layoutInCell="1" allowOverlap="1" wp14:anchorId="5505F793" wp14:editId="1178FBE0">
+                <wp:simplePos x="0" y="0"/>
+                <wp:positionH relativeFrom="column">
+                  <wp:posOffset>3821430</wp:posOffset>
+                </wp:positionH>
+                <wp:positionV relativeFrom="paragraph">
+                  <wp:posOffset>570498</wp:posOffset>
+                </wp:positionV>
+                <wp:extent cx="528706" cy="328930"/>
+                <wp:effectExtent l="0" t="0" r="24130" b="13970"/>
+                <wp:wrapNone/>
+                <wp:docPr id="2013304598" name="Cuadro de texto 114"/>
+                <wp:cNvGraphicFramePr/>
+                <a:graphic xmlns:a="http://schemas.openxmlformats.org/drawingml/2006/main">
+                  <a:graphicData uri="http://schemas.microsoft.com/office/word/2010/wordprocessingShape">
+                    <wps:wsp>
+                      <wps:cNvSpPr txBox="1"/>
+                      <wps:spPr>
+                        <a:xfrm>
+                          <a:off x="0" y="0"/>
+                          <a:ext cx="528706" cy="328930"/>
+                        </a:xfrm>
+                        <a:prstGeom prst="rect">
+                          <a:avLst/>
+                        </a:prstGeom>
+                        <a:solidFill>
+                          <a:schemeClr val="lt1"/>
+                        </a:solidFill>
+                        <a:ln w="6350">
+                          <a:solidFill>
+                            <a:prstClr val="black"/>
+                          </a:solidFill>
+                        </a:ln>
+                      </wps:spPr>
+                      <wps:txbx>
+                        <w:txbxContent>
+                          <w:p>
+                            <w:pPr>
+                              <w:jc w:val="center"/>
+                              <w:rPr>
+                                <w:sz w:val="14"/>
+                                <w:szCs w:val="14"/>
+                                <w:lang w:val="es-MX"/>
+                              </w:rPr>
+                            </w:pPr>
+                            <w:r>
+                              <w:rPr>
+                                <w:sz w:val="14"/>
+                                <w:szCs w:val="14"/>
+                                <w:lang w:val="es-MX"/>
+                              </w:rPr>
+                              <w:t>Datos de la factura</w:t>
+                            </w:r>
+                          </w:p>
+                        </w:txbxContent>
+                      </wps:txbx>
+                      <wps:bodyPr rot="0" spcFirstLastPara="0" vertOverflow="overflow" horzOverflow="overflow" vert="horz" wrap="square" lIns="91440" tIns="45720" rIns="91440" bIns="45720" numCol="1" spcCol="0" rtlCol="0" fromWordArt="0" anchor="t" anchorCtr="0" forceAA="0" compatLnSpc="1">
+                        <a:prstTxWarp prst="textNoShape">
+                          <a:avLst/>
+                        </a:prstTxWarp>
+                        <a:noAutofit/>
+                      </wps:bodyPr>
+                    </wps:wsp>
+                  </a:graphicData>
+                </a:graphic>
+                <wp14:sizeRelH relativeFrom="margin">
+                  <wp14:pctWidth>0</wp14:pctWidth>
+                </wp14:sizeRelH>
+                <wp14:sizeRelV relativeFrom="margin">
+                  <wp14:pctHeight>0</wp14:pctHeight>
+                </wp14:sizeRelV>
+              </wp:anchor>
+            </w:drawing>
+          </mc:Choice>
+          <mc:Fallback>
+            <w:pict>
+              <v:shape w14:anchorId="5505F793" id="Cuadro de texto 114" o:spid="_x0000_s1065" type="#_x0000_t202" style="position:absolute;left:0;text-align:left;margin-left:300.9pt;margin-top:44.9pt;width:41.65pt;height:25.9pt;z-index:251829248;visibility:visible;mso-wrap-style:square;mso-width-percent:0;mso-height-percent:0;mso-wrap-distance-left:9pt;mso-wrap-distance-top:0;mso-wrap-distance-right:9pt;mso-wrap-distance-bottom:0;mso-position-horizontal:absolute;mso-position-horizontal-relative:text;mso-position-vertical:absolute;mso-position-vertical-relative:text;mso-width-percent:0;mso-height-percent:0;mso-width-relative:margin;mso-height-relative:margin;v-text-anchor:top" o:gfxdata="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" fillcolor="white [3201]" strokeweight=".5pt">
+                <v:textbox>
+                  <w:txbxContent>
+                    <w:p>
+                      <w:pPr>
+                        <w:jc w:val="center"/>
+                        <w:rPr>
+                          <w:sz w:val="14"/>
+                          <w:szCs w:val="14"/>
+                          <w:lang w:val="es-MX"/>
+                        </w:rPr>
+                      </w:pPr>
+                      <w:r>
+                        <w:rPr>
+                          <w:sz w:val="14"/>
+                          <w:szCs w:val="14"/>
+                          <w:lang w:val="es-MX"/>
+                        </w:rPr>
+                        <w:t>Datos de la factura</w:t>
+                      </w:r>
+                    </w:p>
+                  </w:txbxContent>
+                </v:textbox>
+              </v:shape>
+            </w:pict>
+          </mc:Fallback>
+        </mc:AlternateContent>
+      </w:r>
+      <w:r>
+        <w:rPr>
+          <w:noProof/>
+        </w:rPr>
+        <mc:AlternateContent>
+          <mc:Choice Requires="wps">
+            <w:drawing>
+              <wp:anchor distT="0" distB="0" distL="114300" distR="114300" simplePos="0" relativeHeight="251830272" behindDoc="0" locked="0" layoutInCell="1" allowOverlap="1" wp14:anchorId="7BB5C0ED" wp14:editId="100D04AC">
+                <wp:simplePos x="0" y="0"/>
+                <wp:positionH relativeFrom="column">
+                  <wp:posOffset>3470549</wp:posOffset>
+                </wp:positionH>
+                <wp:positionV relativeFrom="paragraph">
+                  <wp:posOffset>718197</wp:posOffset>
+                </wp:positionV>
+                <wp:extent cx="351025" cy="0"/>
+                <wp:effectExtent l="38100" t="76200" r="0" b="95250"/>
+                <wp:wrapNone/>
+                <wp:docPr id="1193987702" name="Conector recto de flecha 117"/>
+                <wp:cNvGraphicFramePr/>
+                <a:graphic xmlns:a="http://schemas.openxmlformats.org/drawingml/2006/main">
+                  <a:graphicData uri="http://schemas.microsoft.com/office/word/2010/wordprocessingShape">
+                    <wps:wsp>
+                      <wps:cNvCnPr/>
+                      <wps:spPr>
+                        <a:xfrm flipH="1">
+                          <a:off x="0" y="0"/>
+                          <a:ext cx="351025" cy="0"/>
+                        </a:xfrm>
+                        <a:prstGeom prst="straightConnector1">
+                          <a:avLst/>
+                        </a:prstGeom>
+                        <a:ln>
+                          <a:tailEnd type="triangle"/>
+                        </a:ln>
+                      </wps:spPr>
+                      <wps:style>
+                        <a:lnRef idx="1">
+                          <a:schemeClr val="dk1"/>
+                        </a:lnRef>
+                        <a:fillRef idx="0">
+                          <a:schemeClr val="dk1"/>
+                        </a:fillRef>
+                        <a:effectRef idx="0">
+                          <a:schemeClr val="dk1"/>
+                        </a:effectRef>
+                        <a:fontRef idx="minor">
+                          <a:schemeClr val="tx1"/>
+                        </a:fontRef>
+                      </wps:style>
+                      <wps:bodyPr/>
+                    </wps:wsp>
+                  </a:graphicData>
+                </a:graphic>
+              </wp:anchor>
+            </w:drawing>
+          </mc:Choice>
+          <mc:Fallback>
+            <w:pict>
+              <v:shape w14:anchorId="4C7FB42F" id="Conector recto de flecha 117" o:spid="_x0000_s1026" type="#_x0000_t32" style="position:absolute;margin-left:273.25pt;margin-top:56.55pt;width:27.65pt;height:0;flip:x;z-index:251830272;visibility:visible;mso-wrap-style:square;mso-wrap-distance-left:9pt;mso-wrap-distance-top:0;mso-wrap-distance-right:9pt;mso-wrap-distance-bottom:0;mso-position-horizontal:absolute;mso-position-horizontal-relative:text;mso-position-vertical:absolute;mso-position-vertical-relative:text" o:gfxdata="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" strokecolor="black [3200]" strokeweight=".5pt">
+                <v:stroke endarrow="block" joinstyle="miter"/>
+              </v:shape>
+            </w:pict>
+          </mc:Fallback>
+        </mc:AlternateContent>
+      </w:r>
+      <w:r>
+        <w:rPr>
+          <w:noProof/>
+        </w:rPr>
+        <mc:AlternateContent>
+          <mc:Choice Requires="wps">
+            <w:drawing>
+              <wp:anchor distT="0" distB="0" distL="114300" distR="114300" simplePos="0" relativeHeight="251826176" behindDoc="0" locked="0" layoutInCell="1" allowOverlap="1" wp14:anchorId="13DFA7C3" wp14:editId="1A5C99F7">
+                <wp:simplePos x="0" y="0"/>
+                <wp:positionH relativeFrom="column">
+                  <wp:posOffset>1009036</wp:posOffset>
+                </wp:positionH>
+                <wp:positionV relativeFrom="paragraph">
+                  <wp:posOffset>2282644</wp:posOffset>
+                </wp:positionV>
+                <wp:extent cx="606711" cy="329358"/>
+                <wp:effectExtent l="0" t="0" r="22225" b="13970"/>
+                <wp:wrapNone/>
+                <wp:docPr id="723225966" name="Cuadro de texto 114"/>
+                <wp:cNvGraphicFramePr/>
+                <a:graphic xmlns:a="http://schemas.openxmlformats.org/drawingml/2006/main">
+                  <a:graphicData uri="http://schemas.microsoft.com/office/word/2010/wordprocessingShape">
+                    <wps:wsp>
+                      <wps:cNvSpPr txBox="1"/>
+                      <wps:spPr>
+                        <a:xfrm>
+                          <a:off x="0" y="0"/>
+                          <a:ext cx="606711" cy="329358"/>
+                        </a:xfrm>
+                        <a:prstGeom prst="rect">
+                          <a:avLst/>
+                        </a:prstGeom>
+                        <a:solidFill>
+                          <a:schemeClr val="lt1"/>
+                        </a:solidFill>
+                        <a:ln w="6350">
+                          <a:solidFill>
+                            <a:prstClr val="black"/>
+                          </a:solidFill>
+                        </a:ln>
+                      </wps:spPr>
+                      <wps:txbx>
+                        <w:txbxContent>
+                          <w:p>
+                            <w:pPr>
+                              <w:jc w:val="center"/>
+                              <w:rPr>
+                                <w:sz w:val="14"/>
+                                <w:szCs w:val="14"/>
+                                <w:lang w:val="es-MX"/>
+                              </w:rPr>
+                            </w:pPr>
+                            <w:r>
+                              <w:rPr>
+                                <w:sz w:val="14"/>
+                                <w:szCs w:val="14"/>
+                                <w:lang w:val="es-MX"/>
+                              </w:rPr>
+                              <w:t>Botón para facturar</w:t>
+                            </w:r>
+                          </w:p>
+                        </w:txbxContent>
+                      </wps:txbx>
+                      <wps:bodyPr rot="0" spcFirstLastPara="0" vertOverflow="overflow" horzOverflow="overflow" vert="horz" wrap="square" lIns="91440" tIns="45720" rIns="91440" bIns="45720" numCol="1" spcCol="0" rtlCol="0" fromWordArt="0" anchor="t" anchorCtr="0" forceAA="0" compatLnSpc="1">
+                        <a:prstTxWarp prst="textNoShape">
+                          <a:avLst/>
+                        </a:prstTxWarp>
+                        <a:noAutofit/>
+                      </wps:bodyPr>
+                    </wps:wsp>
+                  </a:graphicData>
+                </a:graphic>
+                <wp14:sizeRelH relativeFrom="margin">
+                  <wp14:pctWidth>0</wp14:pctWidth>
+                </wp14:sizeRelH>
+                <wp14:sizeRelV relativeFrom="margin">
+                  <wp14:pctHeight>0</wp14:pctHeight>
+                </wp14:sizeRelV>
+              </wp:anchor>
+            </w:drawing>
+          </mc:Choice>
+          <mc:Fallback>
+            <w:pict>
+              <v:shape w14:anchorId="13DFA7C3" id="_x0000_s1066" type="#_x0000_t202" style="position:absolute;left:0;text-align:left;margin-left:79.45pt;margin-top:179.75pt;width:47.75pt;height:25.95pt;z-index:251826176;visibility:visible;mso-wrap-style:square;mso-width-percent:0;mso-height-percent:0;mso-wrap-distance-left:9pt;mso-wrap-distance-top:0;mso-wrap-distance-right:9pt;mso-wrap-distance-bottom:0;mso-position-horizontal:absolute;mso-position-horizontal-relative:text;mso-position-vertical:absolute;mso-position-vertical-relative:text;mso-width-percent:0;mso-height-percent:0;mso-width-relative:margin;mso-height-relative:margin;v-text-anchor:top" o:gfxdata="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" fillcolor="white [3201]" strokeweight=".5pt">
+                <v:textbox>
+                  <w:txbxContent>
+                    <w:p>
+                      <w:pPr>
+                        <w:jc w:val="center"/>
+                        <w:rPr>
+                          <w:sz w:val="14"/>
+                          <w:szCs w:val="14"/>
+                          <w:lang w:val="es-MX"/>
+                        </w:rPr>
+                      </w:pPr>
+                      <w:r>
+                        <w:rPr>
+                          <w:sz w:val="14"/>
+                          <w:szCs w:val="14"/>
+                          <w:lang w:val="es-MX"/>
+                        </w:rPr>
+                        <w:t>Botón para facturar</w:t>
+                      </w:r>
+                    </w:p>
+                  </w:txbxContent>
+                </v:textbox>
+              </v:shape>
+            </w:pict>
+          </mc:Fallback>
+        </mc:AlternateContent>
+      </w:r>
+      <w:r>
+        <w:rPr>
+          <w:noProof/>
+        </w:rPr>
+        <mc:AlternateContent>
+          <mc:Choice Requires="wps">
+            <w:drawing>
+              <wp:anchor distT="0" distB="0" distL="114300" distR="114300" simplePos="0" relativeHeight="251827200" behindDoc="0" locked="0" layoutInCell="1" allowOverlap="1" wp14:anchorId="7424E272" wp14:editId="3F62541E">
+                <wp:simplePos x="0" y="0"/>
+                <wp:positionH relativeFrom="column">
+                  <wp:posOffset>1303724</wp:posOffset>
+                </wp:positionH>
+                <wp:positionV relativeFrom="paragraph">
+                  <wp:posOffset>2070296</wp:posOffset>
+                </wp:positionV>
+                <wp:extent cx="0" cy="212348"/>
+                <wp:effectExtent l="76200" t="38100" r="57150" b="16510"/>
+                <wp:wrapNone/>
+                <wp:docPr id="1722154817" name="Conector recto de flecha 116"/>
+                <wp:cNvGraphicFramePr/>
+                <a:graphic xmlns:a="http://schemas.openxmlformats.org/drawingml/2006/main">
+                  <a:graphicData uri="http://schemas.microsoft.com/office/word/2010/wordprocessingShape">
+                    <wps:wsp>
+                      <wps:cNvCnPr/>
+                      <wps:spPr>
+                        <a:xfrm flipV="1">
+                          <a:off x="0" y="0"/>
+                          <a:ext cx="0" cy="212348"/>
+                        </a:xfrm>
+                        <a:prstGeom prst="straightConnector1">
+                          <a:avLst/>
+                        </a:prstGeom>
+                        <a:ln>
+                          <a:tailEnd type="triangle"/>
+                        </a:ln>
+                      </wps:spPr>
+                      <wps:style>
+                        <a:lnRef idx="1">
+                          <a:schemeClr val="dk1"/>
+                        </a:lnRef>
+                        <a:fillRef idx="0">
+                          <a:schemeClr val="dk1"/>
+                        </a:fillRef>
+                        <a:effectRef idx="0">
+                          <a:schemeClr val="dk1"/>
+                        </a:effectRef>
+                        <a:fontRef idx="minor">
+                          <a:schemeClr val="tx1"/>
+                        </a:fontRef>
+                      </wps:style>
+                      <wps:bodyPr/>
+                    </wps:wsp>
+                  </a:graphicData>
+                </a:graphic>
+              </wp:anchor>
+            </w:drawing>
+          </mc:Choice>
+          <mc:Fallback>
+            <w:pict>
+              <v:shape w14:anchorId="4282982B" id="Conector recto de flecha 116" o:spid="_x0000_s1026" type="#_x0000_t32" style="position:absolute;margin-left:102.65pt;margin-top:163pt;width:0;height:16.7pt;flip:y;z-index:251827200;visibility:visible;mso-wrap-style:square;mso-wrap-distance-left:9pt;mso-wrap-distance-top:0;mso-wrap-distance-right:9pt;mso-wrap-distance-bottom:0;mso-position-horizontal:absolute;mso-position-horizontal-relative:text;mso-position-vertical:absolute;mso-position-vertical-relative:text" o:gfxdata="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" strokecolor="black [3200]" strokeweight=".5pt">
+                <v:stroke endarrow="block" joinstyle="miter"/>
+              </v:shape>
+            </w:pict>
+          </mc:Fallback>
+        </mc:AlternateContent>
+      </w:r>
+      <w:r>
+        <w:rPr>
+          <w:noProof/>
+        </w:rPr>
+        <w:drawing>
+          <wp:inline distT="0" distB="0" distL="0" distR="0" wp14:anchorId="100F7984" wp14:editId="3CB56916">
+            <wp:extent cx="5400040" cy="2783205"/>
+            <wp:effectExtent l="0" t="0" r="0" b="0"/>
+            <wp:docPr id="252554421" name="Imagen 1"/>
+            <wp:cNvGraphicFramePr>
+              <a:graphicFrameLocks xmlns:a="http://schemas.openxmlformats.org/drawingml/2006/main" noChangeAspect="1"/>
+            </wp:cNvGraphicFramePr>
+            <a:graphic xmlns:a="http://schemas.openxmlformats.org/drawingml/2006/main">
+              <a:graphicData uri="http://schemas.openxmlformats.org/drawingml/2006/picture">
+                <pic:pic xmlns:pic="http://schemas.openxmlformats.org/drawingml/2006/picture">
+                  <pic:nvPicPr>
+                    <pic:cNvPr id="252554421" name=""/>
+                    <pic:cNvPicPr/>
+                  </pic:nvPicPr>
+                  <pic:blipFill>
+                    <a:blip r:embed="rId22"/>
+                    <a:stretch>
+                      <a:fillRect/>
+                    </a:stretch>
+                  </pic:blipFill>
+                  <pic:spPr>
+                    <a:xfrm>
+                      <a:off x="0" y="0"/>
+                      <a:ext cx="5400040" cy="2783205"/>
+                    </a:xfrm>
+                    <a:prstGeom prst="rect">
+                      <a:avLst/>
+                    </a:prstGeom>
+                  </pic:spPr>
+                </pic:pic>
+              </a:graphicData>
+            </a:graphic>
+          </wp:inline>
+        </w:drawing>
+      </w:r>
+    </w:p>
+    <w:p>
+      <w:pPr>
+        <w:jc w:val="both"/>
+      </w:pPr>
+    </w:p>
+    <w:p>
+      <w:pPr>
+        <w:jc w:val="both"/>
+        <w:rPr>
+          <w:b/>
+          <w:bCs/>
+        </w:rPr>
+      </w:pPr>
+      <w:r>
+        <w:rPr>
+          <w:b/>
+          <w:bCs/>
+        </w:rPr>
+        <w:lastRenderedPageBreak/>
+        <w:t>Descripción General</w:t>
+      </w:r>
+    </w:p>
+    <w:p>
+      <w:pPr>
+        <w:jc w:val="both"/>
+      </w:pPr>
+      <w:r>
+        <w:t xml:space="preserve">Una vez seleccionada una orden desde la pantalla de facturación, el sistema muestra una </w:t>
+      </w:r>
+      <w:r>
+        <w:rPr>
+          <w:b/>
+          <w:bCs/>
+        </w:rPr>
+        <w:t>vista detallada</w:t>
+      </w:r>
+      <w:r>
+        <w:t xml:space="preserve"> con la información completa de la orden. Aquí el personal puede verificar los datos técnicos y proceder con la emisión de la factura.</w:t>
+      </w:r>
+    </w:p>
+    <w:p>
+      <w:pPr>
+        <w:jc w:val="both"/>
+        <w:rPr>
+          <w:b/>
+          <w:bCs/>
+        </w:rPr>
+      </w:pPr>
+      <w:r>
+        <w:rPr>
+          <w:b/>
+          <w:bCs/>
+        </w:rPr>
+        <w:t>Información Desplegada</w:t>
+      </w:r>
+    </w:p>
+    <w:p>
+      <w:pPr>
+        <w:numPr>
+          <w:ilvl w:val="0"/>
+          <w:numId w:val="46"/>
+        </w:numPr>
+        <w:jc w:val="both"/>
+      </w:pPr>
+      <w:r>
+        <w:rPr>
+          <w:b/>
+          <w:bCs/>
+        </w:rPr>
+        <w:t>ID:</w:t>
+      </w:r>
+      <w:r>
+        <w:t xml:space="preserve"> Número de orden (ej. 4).</w:t>
+      </w:r>
+    </w:p>
+    <w:p>
+      <w:pPr>
+        <w:numPr>
+          <w:ilvl w:val="0"/>
+          <w:numId w:val="46"/>
+        </w:numPr>
+        <w:jc w:val="both"/>
+      </w:pPr>
+      <w:r>
+        <w:rPr>
+          <w:b/>
+          <w:bCs/>
+        </w:rPr>
+        <w:t>Cliente:</w:t>
+      </w:r>
+      <w:r>
+        <w:t xml:space="preserve"> Número de contacto del cliente (ej. 0909466906).</w:t>
+      </w:r>
+    </w:p>
+    <w:p>
+      <w:pPr>
+        <w:numPr>
+          <w:ilvl w:val="0"/>
+          <w:numId w:val="46"/>
+        </w:numPr>
+        <w:jc w:val="both"/>
+      </w:pPr>
+      <w:r>
+        <w:rPr>
+          <w:b/>
+          <w:bCs/>
+        </w:rPr>
+        <w:t>Fecha:</w:t>
+      </w:r>
+      <w:r>
+        <w:t xml:space="preserve"> Fecha y hora de creación de la orden.</w:t>
+      </w:r>
+    </w:p>
+    <w:p>
+      <w:pPr>
+        <w:numPr>
+          <w:ilvl w:val="0"/>
+          <w:numId w:val="46"/>
+        </w:numPr>
+        <w:jc w:val="both"/>
+      </w:pPr>
+      <w:r>
+        <w:rPr>
+          <w:b/>
+          <w:bCs/>
+        </w:rPr>
+        <w:t>Estado:</w:t>
+      </w:r>
+      <w:r>
+        <w:t xml:space="preserve"> Icono indicativo del estado actual (activo, en reparación, finalizado, etc.).</w:t>
+      </w:r>
+    </w:p>
+    <w:p>
+      <w:pPr>
+        <w:numPr>
+          <w:ilvl w:val="0"/>
+          <w:numId w:val="46"/>
+        </w:numPr>
+        <w:jc w:val="both"/>
+      </w:pPr>
+      <w:r>
+        <w:rPr>
+          <w:b/>
+          <w:bCs/>
+        </w:rPr>
+        <w:t>Problema reportado:</w:t>
+      </w:r>
+      <w:r>
+        <w:t xml:space="preserve"> Texto ingresado por el técnico o cliente describiendo la falla.</w:t>
+      </w:r>
+    </w:p>
+    <w:p>
+      <w:pPr>
+        <w:numPr>
+          <w:ilvl w:val="0"/>
+          <w:numId w:val="46"/>
+        </w:numPr>
+        <w:jc w:val="both"/>
+      </w:pPr>
+      <w:r>
+        <w:rPr>
+          <w:b/>
+          <w:bCs/>
+        </w:rPr>
+        <w:t>Marca:</w:t>
+      </w:r>
+      <w:r>
+        <w:t xml:space="preserve"> Marca del equipo.</w:t>
+      </w:r>
+    </w:p>
+    <w:p>
+      <w:pPr>
+        <w:numPr>
+          <w:ilvl w:val="0"/>
+          <w:numId w:val="46"/>
+        </w:numPr>
+        <w:jc w:val="both"/>
+      </w:pPr>
+      <w:r>
+        <w:rPr>
+          <w:b/>
+          <w:bCs/>
+        </w:rPr>
+        <w:t>Modelo:</w:t>
+      </w:r>
+      <w:r>
+        <w:t xml:space="preserve"> Modelo del dispositivo.</w:t>
+      </w:r>
+    </w:p>
+    <w:p>
+      <w:pPr>
+        <w:numPr>
+          <w:ilvl w:val="0"/>
+          <w:numId w:val="46"/>
+        </w:numPr>
+        <w:jc w:val="both"/>
+      </w:pPr>
+      <w:r>
+        <w:rPr>
+          <w:b/>
+          <w:bCs/>
+        </w:rPr>
+        <w:t>IMEI:</w:t>
+      </w:r>
+      <w:r>
+        <w:t xml:space="preserve"> Código único del dispositivo.</w:t>
+      </w:r>
+    </w:p>
+    <w:p>
+      <w:pPr>
+        <w:jc w:val="both"/>
+        <w:rPr>
+          <w:b/>
+          <w:bCs/>
+        </w:rPr>
+      </w:pPr>
+      <w:r>
+        <w:rPr>
+          <w:b/>
+          <w:bCs/>
+        </w:rPr>
+        <w:t>Sección de Detalles</w:t>
+      </w:r>
+    </w:p>
+    <w:p>
+      <w:pPr>
+        <w:jc w:val="both"/>
+      </w:pPr>
+      <w:r>
+        <w:t>Campo abierto donde se puede incluir:</w:t>
+      </w:r>
+    </w:p>
+    <w:p>
+      <w:pPr>
+        <w:numPr>
+          <w:ilvl w:val="0"/>
+          <w:numId w:val="47"/>
+        </w:numPr>
+        <w:jc w:val="both"/>
+      </w:pPr>
+      <w:r>
+        <w:t>Observaciones adicionales del técnico.</w:t>
+      </w:r>
+    </w:p>
+    <w:p>
+      <w:pPr>
+        <w:numPr>
+          <w:ilvl w:val="0"/>
+          <w:numId w:val="47"/>
+        </w:numPr>
+        <w:jc w:val="both"/>
+      </w:pPr>
+      <w:r>
+        <w:t>Repuestos utilizados.</w:t>
+      </w:r>
+    </w:p>
+    <w:p>
+      <w:pPr>
+        <w:numPr>
+          <w:ilvl w:val="0"/>
+          <w:numId w:val="47"/>
+        </w:numPr>
+        <w:jc w:val="both"/>
+      </w:pPr>
+      <w:r>
+        <w:t>Tiempo estimado de reparación.</w:t>
+      </w:r>
+    </w:p>
+    <w:p>
+      <w:pPr>
+        <w:numPr>
+          <w:ilvl w:val="0"/>
+          <w:numId w:val="47"/>
+        </w:numPr>
+        <w:jc w:val="both"/>
+      </w:pPr>
+      <w:r>
+        <w:t>Comentarios relevantes para la factura.</w:t>
+      </w:r>
+    </w:p>
+    <w:p>
+      <w:pPr>
+        <w:jc w:val="both"/>
+        <w:rPr>
+          <w:b/>
+          <w:bCs/>
+        </w:rPr>
+      </w:pPr>
+      <w:r>
+        <w:rPr>
+          <w:b/>
+          <w:bCs/>
+        </w:rPr>
+        <w:t>Resumen de Pago</w:t>
+      </w:r>
+    </w:p>
+    <w:p>
+      <w:pPr>
+        <w:jc w:val="both"/>
+      </w:pPr>
+      <w:r>
+        <w:t>Una caja lateral presenta el desglose financiero:</w:t>
+      </w:r>
+    </w:p>
+    <w:p>
+      <w:pPr>
+        <w:numPr>
+          <w:ilvl w:val="0"/>
+          <w:numId w:val="48"/>
+        </w:numPr>
+        <w:jc w:val="both"/>
+      </w:pPr>
+      <w:r>
+        <w:rPr>
+          <w:b/>
+          <w:bCs/>
+        </w:rPr>
+        <w:t>Subtotal:</w:t>
+      </w:r>
+      <w:r>
+        <w:t xml:space="preserve"> Total sin impuestos.</w:t>
+      </w:r>
+    </w:p>
+    <w:p>
+      <w:pPr>
+        <w:numPr>
+          <w:ilvl w:val="0"/>
+          <w:numId w:val="48"/>
+        </w:numPr>
+        <w:jc w:val="both"/>
+      </w:pPr>
+      <w:r>
+        <w:rPr>
+          <w:b/>
+          <w:bCs/>
+        </w:rPr>
+        <w:t>Impuesto (15%):</w:t>
+      </w:r>
+      <w:r>
+        <w:t xml:space="preserve"> Cálculo automático basado en el subtotal.</w:t>
+      </w:r>
+    </w:p>
+    <w:p>
+      <w:pPr>
+        <w:numPr>
+          <w:ilvl w:val="0"/>
+          <w:numId w:val="48"/>
+        </w:numPr>
+        <w:jc w:val="both"/>
+      </w:pPr>
+      <w:r>
+        <w:rPr>
+          <w:b/>
+          <w:bCs/>
+        </w:rPr>
+        <w:t>Total:</w:t>
+      </w:r>
+      <w:r>
+        <w:t xml:space="preserve"> Monto final a facturar.</w:t>
+      </w:r>
+    </w:p>
+    <w:p>
+      <w:pPr>
+        <w:jc w:val="both"/>
+      </w:pPr>
+      <w:r>
+        <w:t xml:space="preserve">En este ejemplo, el total es </w:t>
+      </w:r>
+      <w:r>
+        <w:rPr>
+          <w:b/>
+          <w:bCs/>
+        </w:rPr>
+        <w:t>$0.00</w:t>
+      </w:r>
+      <w:r>
+        <w:t>, indicando que no se han cargado aún productos o servicios.</w:t>
+      </w:r>
+    </w:p>
+    <w:p>
+      <w:pPr>
+        <w:jc w:val="both"/>
+        <w:rPr>
+          <w:b/>
+          <w:bCs/>
+        </w:rPr>
+      </w:pPr>
+      <w:r>
+        <w:rPr>
+          <w:b/>
+          <w:bCs/>
+        </w:rPr>
+        <w:t>Botón "Facturar"</w:t>
+      </w:r>
+    </w:p>
+    <w:p>
+      <w:pPr>
+        <w:jc w:val="both"/>
+      </w:pPr>
+      <w:r>
+        <w:t>Acción principal que genera la factura electrónica o impresa. Al hacer clic, el sistema debe:</w:t>
+      </w:r>
+    </w:p>
+    <w:p>
+      <w:pPr>
+        <w:numPr>
+          <w:ilvl w:val="0"/>
+          <w:numId w:val="49"/>
+        </w:numPr>
+        <w:jc w:val="both"/>
+      </w:pPr>
+      <w:r>
+        <w:t>Validar que todos los campos estén completos.</w:t>
+      </w:r>
+    </w:p>
+    <w:p>
+      <w:pPr>
+        <w:numPr>
+          <w:ilvl w:val="0"/>
+          <w:numId w:val="49"/>
+        </w:numPr>
+        <w:jc w:val="both"/>
+      </w:pPr>
+      <w:r>
+        <w:t>Registrar la factura en la base de datos.</w:t>
+      </w:r>
+    </w:p>
+    <w:p>
+      <w:pPr>
+        <w:numPr>
+          <w:ilvl w:val="0"/>
+          <w:numId w:val="49"/>
+        </w:numPr>
+        <w:jc w:val="both"/>
+      </w:pPr>
+      <w:r>
+        <w:lastRenderedPageBreak/>
+        <w:t>Cambiar el estado de la orden a "Facturada".</w:t>
+      </w:r>
+    </w:p>
+    <w:p>
+      <w:pPr>
+        <w:numPr>
+          <w:ilvl w:val="0"/>
+          <w:numId w:val="49"/>
+        </w:numPr>
+      </w:pPr>
+      <w:r>
+        <w:t>Mostrar el mensaje:</w:t>
+      </w:r>
+      <w:r>
+        <w:br/>
+      </w:r>
+      <w:r>
+        <w:rPr>
+          <w:b/>
+          <w:bCs/>
+        </w:rPr>
+        <w:t>“Factura generada exitosamente.”</w:t>
+      </w:r>
+    </w:p>
+    <w:p>
+      <w:pPr>
+        <w:jc w:val="both"/>
+        <w:rPr>
+          <w:b/>
+          <w:bCs/>
+        </w:rPr>
+      </w:pPr>
+      <w:r>
+        <w:rPr>
+          <w:b/>
+          <w:bCs/>
+        </w:rPr>
+        <w:t>Errores Comunes</w:t>
+      </w:r>
+    </w:p>
+    <w:p>
+      <w:pPr>
+        <w:numPr>
+          <w:ilvl w:val="0"/>
+          <w:numId w:val="50"/>
+        </w:numPr>
+        <w:jc w:val="both"/>
+      </w:pPr>
+      <w:r>
+        <w:rPr>
+          <w:b/>
+          <w:bCs/>
+        </w:rPr>
+        <w:t>Total en $0.00</w:t>
+      </w:r>
+    </w:p>
+    <w:p>
+      <w:pPr>
+        <w:numPr>
+          <w:ilvl w:val="1"/>
+          <w:numId w:val="50"/>
+        </w:numPr>
+        <w:jc w:val="both"/>
+      </w:pPr>
+      <w:r>
+        <w:rPr>
+          <w:b/>
+          <w:bCs/>
+        </w:rPr>
+        <w:t>Causa:</w:t>
+      </w:r>
+      <w:r>
+        <w:t xml:space="preserve"> No se han agregado productos o servicios en la orden.</w:t>
+      </w:r>
+    </w:p>
+    <w:p>
+      <w:pPr>
+        <w:numPr>
+          <w:ilvl w:val="1"/>
+          <w:numId w:val="50"/>
+        </w:numPr>
+        <w:jc w:val="both"/>
+      </w:pPr>
+      <w:r>
+        <w:rPr>
+          <w:b/>
+          <w:bCs/>
+        </w:rPr>
+        <w:t>Solución:</w:t>
+      </w:r>
+      <w:r>
+        <w:t xml:space="preserve"> Volver al módulo de edición de orden y añadir los ítems correspondientes.</w:t>
+      </w:r>
+    </w:p>
+    <w:p>
+      <w:pPr>
+        <w:numPr>
+          <w:ilvl w:val="0"/>
+          <w:numId w:val="50"/>
+        </w:numPr>
+        <w:jc w:val="both"/>
+      </w:pPr>
+      <w:r>
+        <w:rPr>
+          <w:b/>
+          <w:bCs/>
+        </w:rPr>
+        <w:t>Estado inválido para facturación</w:t>
+      </w:r>
+    </w:p>
+    <w:p>
+      <w:pPr>
+        <w:numPr>
+          <w:ilvl w:val="1"/>
+          <w:numId w:val="50"/>
+        </w:numPr>
+        <w:jc w:val="both"/>
+      </w:pPr>
+      <w:r>
+        <w:rPr>
+          <w:b/>
+          <w:bCs/>
+        </w:rPr>
+        <w:t>Mensaje:</w:t>
+      </w:r>
+      <w:r>
+        <w:t xml:space="preserve"> “La orden aún no está lista para ser facturada.”</w:t>
+      </w:r>
+    </w:p>
+    <w:p>
+      <w:pPr>
+        <w:numPr>
+          <w:ilvl w:val="1"/>
+          <w:numId w:val="50"/>
+        </w:numPr>
+        <w:jc w:val="both"/>
+      </w:pPr>
+      <w:r>
+        <w:rPr>
+          <w:b/>
+          <w:bCs/>
+        </w:rPr>
+        <w:t>Solución:</w:t>
+      </w:r>
+      <w:r>
+        <w:t xml:space="preserve"> Asegurarse de que el estado esté marcado como </w:t>
+      </w:r>
+      <w:r>
+        <w:rPr>
+          <w:i/>
+          <w:iCs/>
+        </w:rPr>
+        <w:t>“Reparado”</w:t>
+      </w:r>
+      <w:r>
+        <w:t xml:space="preserve"> o </w:t>
+      </w:r>
+      <w:r>
+        <w:rPr>
+          <w:i/>
+          <w:iCs/>
+        </w:rPr>
+        <w:t>“Listo para facturar”</w:t>
+      </w:r>
+      <w:r>
+        <w:t>.</w:t>
+      </w:r>
+    </w:p>
+    <w:p>
+      <w:pPr>
+        <w:jc w:val="both"/>
+        <w:rPr>
+          <w:b/>
+          <w:bCs/>
+        </w:rPr>
+      </w:pPr>
+      <w:r>
+        <w:rPr>
+          <w:b/>
+          <w:bCs/>
+        </w:rPr>
+        <w:t>Ejemplo de Flujo Completo</w:t>
+      </w:r>
+    </w:p>
+    <w:p>
+      <w:pPr>
+        <w:numPr>
+          <w:ilvl w:val="0"/>
+          <w:numId w:val="51"/>
+        </w:numPr>
+        <w:jc w:val="both"/>
+      </w:pPr>
+      <w:r>
+        <w:t xml:space="preserve">Entrar a </w:t>
+      </w:r>
+      <w:r>
+        <w:rPr>
+          <w:b/>
+          <w:bCs/>
+        </w:rPr>
+        <w:t>Facturación</w:t>
+      </w:r>
+      <w:r>
+        <w:t>.</w:t>
+      </w:r>
+    </w:p>
+    <w:p>
+      <w:pPr>
+        <w:numPr>
+          <w:ilvl w:val="0"/>
+          <w:numId w:val="51"/>
+        </w:numPr>
+        <w:jc w:val="both"/>
+      </w:pPr>
+      <w:r>
+        <w:t>Seleccionar orden pendiente.</w:t>
+      </w:r>
+    </w:p>
+    <w:p>
+      <w:pPr>
+        <w:numPr>
+          <w:ilvl w:val="0"/>
+          <w:numId w:val="51"/>
+        </w:numPr>
+        <w:jc w:val="both"/>
+      </w:pPr>
+      <w:r>
+        <w:t>Revisar detalles técnicos y financieros.</w:t>
+      </w:r>
+    </w:p>
+    <w:p>
+      <w:pPr>
+        <w:numPr>
+          <w:ilvl w:val="0"/>
+          <w:numId w:val="51"/>
+        </w:numPr>
+        <w:jc w:val="both"/>
+      </w:pPr>
+      <w:r>
+        <w:t xml:space="preserve">Hacer clic en </w:t>
+      </w:r>
+      <w:r>
+        <w:rPr>
+          <w:b/>
+          <w:bCs/>
+        </w:rPr>
+        <w:t>Facturar</w:t>
+      </w:r>
+      <w:r>
+        <w:t>.</w:t>
+      </w:r>
+    </w:p>
+    <w:p>
+      <w:pPr>
+        <w:numPr>
+          <w:ilvl w:val="0"/>
+          <w:numId w:val="51"/>
+        </w:numPr>
+        <w:jc w:val="both"/>
+      </w:pPr>
+      <w:r>
+        <w:t>Confirmar emisión de factura.</w:t>
+      </w:r>
+    </w:p>
+    <w:p>
+      <w:pPr>
+        <w:jc w:val="both"/>
       </w:pPr>
     </w:p>
     <w:sectPr>
@@ -23735,6 +25387,155 @@
     </w:lvl>
   </w:abstractNum>
   <w:abstractNum w:abstractNumId="1" w15:restartNumberingAfterBreak="0">
+    <w:nsid w:val="037B29BC"/>
+    <w:multiLevelType w:val="multilevel"/>
+    <w:tmpl w:val="AB347B2C"/>
+    <w:lvl w:ilvl="0">
+      <w:start w:val="1"/>
+      <w:numFmt w:val="bullet"/>
+      <w:lvlText w:val=""/>
+      <w:lvlJc w:val="left"/>
+      <w:pPr>
+        <w:tabs>
+          <w:tab w:val="num" w:pos="720"/>
+        </w:tabs>
+        <w:ind w:left="720" w:hanging="360"/>
+      </w:pPr>
+      <w:rPr>
+        <w:rFonts w:ascii="Symbol" w:hAnsi="Symbol" w:hint="default"/>
+        <w:sz w:val="20"/>
+      </w:rPr>
+    </w:lvl>
+    <w:lvl w:ilvl="1" w:tentative="1">
+      <w:start w:val="1"/>
+      <w:numFmt w:val="bullet"/>
+      <w:lvlText w:val="o"/>
+      <w:lvlJc w:val="left"/>
+      <w:pPr>
+        <w:tabs>
+          <w:tab w:val="num" w:pos="1440"/>
+        </w:tabs>
+        <w:ind w:left="1440" w:hanging="360"/>
+      </w:pPr>
+      <w:rPr>
+        <w:rFonts w:ascii="Courier New" w:hAnsi="Courier New" w:hint="default"/>
+        <w:sz w:val="20"/>
+      </w:rPr>
+    </w:lvl>
+    <w:lvl w:ilvl="2" w:tentative="1">
+      <w:start w:val="1"/>
+      <w:numFmt w:val="bullet"/>
+      <w:lvlText w:val=""/>
+      <w:lvlJc w:val="left"/>
+      <w:pPr>
+        <w:tabs>
+          <w:tab w:val="num" w:pos="2160"/>
+        </w:tabs>
+        <w:ind w:left="2160" w:hanging="360"/>
+      </w:pPr>
+      <w:rPr>
+        <w:rFonts w:ascii="Wingdings" w:hAnsi="Wingdings" w:hint="default"/>
+        <w:sz w:val="20"/>
+      </w:rPr>
+    </w:lvl>
+    <w:lvl w:ilvl="3" w:tentative="1">
+      <w:start w:val="1"/>
+      <w:numFmt w:val="bullet"/>
+      <w:lvlText w:val=""/>
+      <w:lvlJc w:val="left"/>
+      <w:pPr>
+        <w:tabs>
+          <w:tab w:val="num" w:pos="2880"/>
+        </w:tabs>
+        <w:ind w:left="2880" w:hanging="360"/>
+      </w:pPr>
+      <w:rPr>
+        <w:rFonts w:ascii="Wingdings" w:hAnsi="Wingdings" w:hint="default"/>
+        <w:sz w:val="20"/>
+      </w:rPr>
+    </w:lvl>
+    <w:lvl w:ilvl="4" w:tentative="1">
+      <w:start w:val="1"/>
+      <w:numFmt w:val="bullet"/>
+      <w:lvlText w:val=""/>
+      <w:lvlJc w:val="left"/>
+      <w:pPr>
+        <w:tabs>
+          <w:tab w:val="num" w:pos="3600"/>
+        </w:tabs>
+        <w:ind w:left="3600" w:hanging="360"/>
+      </w:pPr>
+      <w:rPr>
+        <w:rFonts w:ascii="Wingdings" w:hAnsi="Wingdings" w:hint="default"/>
+        <w:sz w:val="20"/>
+      </w:rPr>
+    </w:lvl>
+    <w:lvl w:ilvl="5" w:tentative="1">
+      <w:start w:val="1"/>
+      <w:numFmt w:val="bullet"/>
+      <w:lvlText w:val=""/>
+      <w:lvlJc w:val="left"/>
+      <w:pPr>
+        <w:tabs>
+          <w:tab w:val="num" w:pos="4320"/>
+        </w:tabs>
+        <w:ind w:left="4320" w:hanging="360"/>
+      </w:pPr>
+      <w:rPr>
+        <w:rFonts w:ascii="Wingdings" w:hAnsi="Wingdings" w:hint="default"/>
+        <w:sz w:val="20"/>
+      </w:rPr>
+    </w:lvl>
+    <w:lvl w:ilvl="6" w:tentative="1">
+      <w:start w:val="1"/>
+      <w:numFmt w:val="bullet"/>
+      <w:lvlText w:val=""/>
+      <w:lvlJc w:val="left"/>
+      <w:pPr>
+        <w:tabs>
+          <w:tab w:val="num" w:pos="5040"/>
+        </w:tabs>
+        <w:ind w:left="5040" w:hanging="360"/>
+      </w:pPr>
+      <w:rPr>
+        <w:rFonts w:ascii="Wingdings" w:hAnsi="Wingdings" w:hint="default"/>
+        <w:sz w:val="20"/>
+      </w:rPr>
+    </w:lvl>
+    <w:lvl w:ilvl="7" w:tentative="1">
+      <w:start w:val="1"/>
+      <w:numFmt w:val="bullet"/>
+      <w:lvlText w:val=""/>
+      <w:lvlJc w:val="left"/>
+      <w:pPr>
+        <w:tabs>
+          <w:tab w:val="num" w:pos="5760"/>
+        </w:tabs>
+        <w:ind w:left="5760" w:hanging="360"/>
+      </w:pPr>
+      <w:rPr>
+        <w:rFonts w:ascii="Wingdings" w:hAnsi="Wingdings" w:hint="default"/>
+        <w:sz w:val="20"/>
+      </w:rPr>
+    </w:lvl>
+    <w:lvl w:ilvl="8" w:tentative="1">
+      <w:start w:val="1"/>
+      <w:numFmt w:val="bullet"/>
+      <w:lvlText w:val=""/>
+      <w:lvlJc w:val="left"/>
+      <w:pPr>
+        <w:tabs>
+          <w:tab w:val="num" w:pos="6480"/>
+        </w:tabs>
+        <w:ind w:left="6480" w:hanging="360"/>
+      </w:pPr>
+      <w:rPr>
+        <w:rFonts w:ascii="Wingdings" w:hAnsi="Wingdings" w:hint="default"/>
+        <w:sz w:val="20"/>
+      </w:rPr>
+    </w:lvl>
+  </w:abstractNum>
+  <w:abstractNum w:abstractNumId="2" w15:restartNumberingAfterBreak="0">
     <w:nsid w:val="0CF53EA2"/>
     <w:multiLevelType w:val="hybridMultilevel"/>
     <w:tmpl w:val="FDF08598"/>
@@ -23847,7 +25648,7 @@
       </w:rPr>
     </w:lvl>
   </w:abstractNum>
-  <w:abstractNum w:abstractNumId="2" w15:restartNumberingAfterBreak="0">
+  <w:abstractNum w:abstractNumId="3" w15:restartNumberingAfterBreak="0">
     <w:nsid w:val="0DB76A9D"/>
     <w:multiLevelType w:val="multilevel"/>
     <w:tmpl w:val="23EEB2E6"/>
@@ -23961,7 +25762,7 @@
       </w:pPr>
     </w:lvl>
   </w:abstractNum>
-  <w:abstractNum w:abstractNumId="3" w15:restartNumberingAfterBreak="0">
+  <w:abstractNum w:abstractNumId="4" w15:restartNumberingAfterBreak="0">
     <w:nsid w:val="11202615"/>
     <w:multiLevelType w:val="multilevel"/>
     <w:tmpl w:val="759070E8"/>
@@ -24110,7 +25911,7 @@
       </w:rPr>
     </w:lvl>
   </w:abstractNum>
-  <w:abstractNum w:abstractNumId="4" w15:restartNumberingAfterBreak="0">
+  <w:abstractNum w:abstractNumId="5" w15:restartNumberingAfterBreak="0">
     <w:nsid w:val="115D42C2"/>
     <w:multiLevelType w:val="hybridMultilevel"/>
     <w:tmpl w:val="8EC2387A"/>
@@ -24223,7 +26024,7 @@
       </w:rPr>
     </w:lvl>
   </w:abstractNum>
-  <w:abstractNum w:abstractNumId="5" w15:restartNumberingAfterBreak="0">
+  <w:abstractNum w:abstractNumId="6" w15:restartNumberingAfterBreak="0">
     <w:nsid w:val="1300172F"/>
     <w:multiLevelType w:val="multilevel"/>
     <w:tmpl w:val="56B8633A"/>
@@ -24372,7 +26173,7 @@
       </w:rPr>
     </w:lvl>
   </w:abstractNum>
-  <w:abstractNum w:abstractNumId="6" w15:restartNumberingAfterBreak="0">
+  <w:abstractNum w:abstractNumId="7" w15:restartNumberingAfterBreak="0">
     <w:nsid w:val="150762CF"/>
     <w:multiLevelType w:val="multilevel"/>
     <w:tmpl w:val="C05E62AC"/>
@@ -24521,7 +26322,120 @@
       </w:rPr>
     </w:lvl>
   </w:abstractNum>
-  <w:abstractNum w:abstractNumId="7" w15:restartNumberingAfterBreak="0">
+  <w:abstractNum w:abstractNumId="8" w15:restartNumberingAfterBreak="0">
+    <w:nsid w:val="18023FC1"/>
+    <w:multiLevelType w:val="multilevel"/>
+    <w:tmpl w:val="2C6208C8"/>
+    <w:lvl w:ilvl="0">
+      <w:start w:val="1"/>
+      <w:numFmt w:val="decimal"/>
+      <w:lvlText w:val="%1."/>
+      <w:lvlJc w:val="left"/>
+      <w:pPr>
+        <w:tabs>
+          <w:tab w:val="num" w:pos="720"/>
+        </w:tabs>
+        <w:ind w:left="720" w:hanging="360"/>
+      </w:pPr>
+    </w:lvl>
+    <w:lvl w:ilvl="1" w:tentative="1">
+      <w:start w:val="1"/>
+      <w:numFmt w:val="decimal"/>
+      <w:lvlText w:val="%2."/>
+      <w:lvlJc w:val="left"/>
+      <w:pPr>
+        <w:tabs>
+          <w:tab w:val="num" w:pos="1440"/>
+        </w:tabs>
+        <w:ind w:left="1440" w:hanging="360"/>
+      </w:pPr>
+    </w:lvl>
+    <w:lvl w:ilvl="2" w:tentative="1">
+      <w:start w:val="1"/>
+      <w:numFmt w:val="decimal"/>
+      <w:lvlText w:val="%3."/>
+      <w:lvlJc w:val="left"/>
+      <w:pPr>
+        <w:tabs>
+          <w:tab w:val="num" w:pos="2160"/>
+        </w:tabs>
+        <w:ind w:left="2160" w:hanging="360"/>
+      </w:pPr>
+    </w:lvl>
+    <w:lvl w:ilvl="3" w:tentative="1">
+      <w:start w:val="1"/>
+      <w:numFmt w:val="decimal"/>
+      <w:lvlText w:val="%4."/>
+      <w:lvlJc w:val="left"/>
+      <w:pPr>
+        <w:tabs>
+          <w:tab w:val="num" w:pos="2880"/>
+        </w:tabs>
+        <w:ind w:left="2880" w:hanging="360"/>
+      </w:pPr>
+    </w:lvl>
+    <w:lvl w:ilvl="4" w:tentative="1">
+      <w:start w:val="1"/>
+      <w:numFmt w:val="decimal"/>
+      <w:lvlText w:val="%5."/>
+      <w:lvlJc w:val="left"/>
+      <w:pPr>
+        <w:tabs>
+          <w:tab w:val="num" w:pos="3600"/>
+        </w:tabs>
+        <w:ind w:left="3600" w:hanging="360"/>
+      </w:pPr>
+    </w:lvl>
+    <w:lvl w:ilvl="5" w:tentative="1">
+      <w:start w:val="1"/>
+      <w:numFmt w:val="decimal"/>
+      <w:lvlText w:val="%6."/>
+      <w:lvlJc w:val="left"/>
+      <w:pPr>
+        <w:tabs>
+          <w:tab w:val="num" w:pos="4320"/>
+        </w:tabs>
+        <w:ind w:left="4320" w:hanging="360"/>
+      </w:pPr>
+    </w:lvl>
+    <w:lvl w:ilvl="6" w:tentative="1">
+      <w:start w:val="1"/>
+      <w:numFmt w:val="decimal"/>
+      <w:lvlText w:val="%7."/>
+      <w:lvlJc w:val="left"/>
+      <w:pPr>
+        <w:tabs>
+          <w:tab w:val="num" w:pos="5040"/>
+        </w:tabs>
+        <w:ind w:left="5040" w:hanging="360"/>
+      </w:pPr>
+    </w:lvl>
+    <w:lvl w:ilvl="7" w:tentative="1">
+      <w:start w:val="1"/>
+      <w:numFmt w:val="decimal"/>
+      <w:lvlText w:val="%8."/>
+      <w:lvlJc w:val="left"/>
+      <w:pPr>
+        <w:tabs>
+          <w:tab w:val="num" w:pos="5760"/>
+        </w:tabs>
+        <w:ind w:left="5760" w:hanging="360"/>
+      </w:pPr>
+    </w:lvl>
+    <w:lvl w:ilvl="8" w:tentative="1">
+      <w:start w:val="1"/>
+      <w:numFmt w:val="decimal"/>
+      <w:lvlText w:val="%9."/>
+      <w:lvlJc w:val="left"/>
+      <w:pPr>
+        <w:tabs>
+          <w:tab w:val="num" w:pos="6480"/>
+        </w:tabs>
+        <w:ind w:left="6480" w:hanging="360"/>
+      </w:pPr>
+    </w:lvl>
+  </w:abstractNum>
+  <w:abstractNum w:abstractNumId="9" w15:restartNumberingAfterBreak="0">
     <w:nsid w:val="1C477943"/>
     <w:multiLevelType w:val="hybridMultilevel"/>
     <w:tmpl w:val="A6B262C0"/>
@@ -24607,7 +26521,7 @@
       </w:pPr>
     </w:lvl>
   </w:abstractNum>
-  <w:abstractNum w:abstractNumId="8" w15:restartNumberingAfterBreak="0">
+  <w:abstractNum w:abstractNumId="10" w15:restartNumberingAfterBreak="0">
     <w:nsid w:val="1CE540A4"/>
     <w:multiLevelType w:val="multilevel"/>
     <w:tmpl w:val="FF10ABE2"/>
@@ -24731,7 +26645,7 @@
       </w:pPr>
     </w:lvl>
   </w:abstractNum>
-  <w:abstractNum w:abstractNumId="9" w15:restartNumberingAfterBreak="0">
+  <w:abstractNum w:abstractNumId="11" w15:restartNumberingAfterBreak="0">
     <w:nsid w:val="1DE5000B"/>
     <w:multiLevelType w:val="multilevel"/>
     <w:tmpl w:val="C13A5F80"/>
@@ -24848,7 +26762,7 @@
       </w:pPr>
     </w:lvl>
   </w:abstractNum>
-  <w:abstractNum w:abstractNumId="10" w15:restartNumberingAfterBreak="0">
+  <w:abstractNum w:abstractNumId="12" w15:restartNumberingAfterBreak="0">
     <w:nsid w:val="1F2C121A"/>
     <w:multiLevelType w:val="multilevel"/>
     <w:tmpl w:val="21365908"/>
@@ -24997,7 +26911,7 @@
       </w:rPr>
     </w:lvl>
   </w:abstractNum>
-  <w:abstractNum w:abstractNumId="11" w15:restartNumberingAfterBreak="0">
+  <w:abstractNum w:abstractNumId="13" w15:restartNumberingAfterBreak="0">
     <w:nsid w:val="204B0A26"/>
     <w:multiLevelType w:val="hybridMultilevel"/>
     <w:tmpl w:val="20B049E8"/>
@@ -25110,7 +27024,120 @@
       </w:rPr>
     </w:lvl>
   </w:abstractNum>
-  <w:abstractNum w:abstractNumId="12" w15:restartNumberingAfterBreak="0">
+  <w:abstractNum w:abstractNumId="14" w15:restartNumberingAfterBreak="0">
+    <w:nsid w:val="21340CA8"/>
+    <w:multiLevelType w:val="multilevel"/>
+    <w:tmpl w:val="59DE0458"/>
+    <w:lvl w:ilvl="0">
+      <w:start w:val="1"/>
+      <w:numFmt w:val="decimal"/>
+      <w:lvlText w:val="%1."/>
+      <w:lvlJc w:val="left"/>
+      <w:pPr>
+        <w:tabs>
+          <w:tab w:val="num" w:pos="720"/>
+        </w:tabs>
+        <w:ind w:left="720" w:hanging="360"/>
+      </w:pPr>
+    </w:lvl>
+    <w:lvl w:ilvl="1" w:tentative="1">
+      <w:start w:val="1"/>
+      <w:numFmt w:val="decimal"/>
+      <w:lvlText w:val="%2."/>
+      <w:lvlJc w:val="left"/>
+      <w:pPr>
+        <w:tabs>
+          <w:tab w:val="num" w:pos="1440"/>
+        </w:tabs>
+        <w:ind w:left="1440" w:hanging="360"/>
+      </w:pPr>
+    </w:lvl>
+    <w:lvl w:ilvl="2" w:tentative="1">
+      <w:start w:val="1"/>
+      <w:numFmt w:val="decimal"/>
+      <w:lvlText w:val="%3."/>
+      <w:lvlJc w:val="left"/>
+      <w:pPr>
+        <w:tabs>
+          <w:tab w:val="num" w:pos="2160"/>
+        </w:tabs>
+        <w:ind w:left="2160" w:hanging="360"/>
+      </w:pPr>
+    </w:lvl>
+    <w:lvl w:ilvl="3" w:tentative="1">
+      <w:start w:val="1"/>
+      <w:numFmt w:val="decimal"/>
+      <w:lvlText w:val="%4."/>
+      <w:lvlJc w:val="left"/>
+      <w:pPr>
+        <w:tabs>
+          <w:tab w:val="num" w:pos="2880"/>
+        </w:tabs>
+        <w:ind w:left="2880" w:hanging="360"/>
+      </w:pPr>
+    </w:lvl>
+    <w:lvl w:ilvl="4" w:tentative="1">
+      <w:start w:val="1"/>
+      <w:numFmt w:val="decimal"/>
+      <w:lvlText w:val="%5."/>
+      <w:lvlJc w:val="left"/>
+      <w:pPr>
+        <w:tabs>
+          <w:tab w:val="num" w:pos="3600"/>
+        </w:tabs>
+        <w:ind w:left="3600" w:hanging="360"/>
+      </w:pPr>
+    </w:lvl>
+    <w:lvl w:ilvl="5" w:tentative="1">
+      <w:start w:val="1"/>
+      <w:numFmt w:val="decimal"/>
+      <w:lvlText w:val="%6."/>
+      <w:lvlJc w:val="left"/>
+      <w:pPr>
+        <w:tabs>
+          <w:tab w:val="num" w:pos="4320"/>
+        </w:tabs>
+        <w:ind w:left="4320" w:hanging="360"/>
+      </w:pPr>
+    </w:lvl>
+    <w:lvl w:ilvl="6" w:tentative="1">
+      <w:start w:val="1"/>
+      <w:numFmt w:val="decimal"/>
+      <w:lvlText w:val="%7."/>
+      <w:lvlJc w:val="left"/>
+      <w:pPr>
+        <w:tabs>
+          <w:tab w:val="num" w:pos="5040"/>
+        </w:tabs>
+        <w:ind w:left="5040" w:hanging="360"/>
+      </w:pPr>
+    </w:lvl>
+    <w:lvl w:ilvl="7" w:tentative="1">
+      <w:start w:val="1"/>
+      <w:numFmt w:val="decimal"/>
+      <w:lvlText w:val="%8."/>
+      <w:lvlJc w:val="left"/>
+      <w:pPr>
+        <w:tabs>
+          <w:tab w:val="num" w:pos="5760"/>
+        </w:tabs>
+        <w:ind w:left="5760" w:hanging="360"/>
+      </w:pPr>
+    </w:lvl>
+    <w:lvl w:ilvl="8" w:tentative="1">
+      <w:start w:val="1"/>
+      <w:numFmt w:val="decimal"/>
+      <w:lvlText w:val="%9."/>
+      <w:lvlJc w:val="left"/>
+      <w:pPr>
+        <w:tabs>
+          <w:tab w:val="num" w:pos="6480"/>
+        </w:tabs>
+        <w:ind w:left="6480" w:hanging="360"/>
+      </w:pPr>
+    </w:lvl>
+  </w:abstractNum>
+  <w:abstractNum w:abstractNumId="15" w15:restartNumberingAfterBreak="0">
     <w:nsid w:val="241E3E16"/>
     <w:multiLevelType w:val="hybridMultilevel"/>
     <w:tmpl w:val="19BC9F96"/>
@@ -25199,7 +27226,7 @@
       </w:pPr>
     </w:lvl>
   </w:abstractNum>
-  <w:abstractNum w:abstractNumId="13" w15:restartNumberingAfterBreak="0">
+  <w:abstractNum w:abstractNumId="16" w15:restartNumberingAfterBreak="0">
     <w:nsid w:val="25BE34AD"/>
     <w:multiLevelType w:val="hybridMultilevel"/>
     <w:tmpl w:val="38600348"/>
@@ -25285,7 +27312,7 @@
       </w:pPr>
     </w:lvl>
   </w:abstractNum>
-  <w:abstractNum w:abstractNumId="14" w15:restartNumberingAfterBreak="0">
+  <w:abstractNum w:abstractNumId="17" w15:restartNumberingAfterBreak="0">
     <w:nsid w:val="288C4E0F"/>
     <w:multiLevelType w:val="multilevel"/>
     <w:tmpl w:val="7EF4DA4A"/>
@@ -25409,7 +27436,7 @@
       </w:pPr>
     </w:lvl>
   </w:abstractNum>
-  <w:abstractNum w:abstractNumId="15" w15:restartNumberingAfterBreak="0">
+  <w:abstractNum w:abstractNumId="18" w15:restartNumberingAfterBreak="0">
     <w:nsid w:val="2A5A70C2"/>
     <w:multiLevelType w:val="hybridMultilevel"/>
     <w:tmpl w:val="545CB9F2"/>
@@ -25495,7 +27522,7 @@
       </w:pPr>
     </w:lvl>
   </w:abstractNum>
-  <w:abstractNum w:abstractNumId="16" w15:restartNumberingAfterBreak="0">
+  <w:abstractNum w:abstractNumId="19" w15:restartNumberingAfterBreak="0">
     <w:nsid w:val="2C2A1306"/>
     <w:multiLevelType w:val="multilevel"/>
     <w:tmpl w:val="FFA0494E"/>
@@ -25644,7 +27671,7 @@
       </w:rPr>
     </w:lvl>
   </w:abstractNum>
-  <w:abstractNum w:abstractNumId="17" w15:restartNumberingAfterBreak="0">
+  <w:abstractNum w:abstractNumId="20" w15:restartNumberingAfterBreak="0">
     <w:nsid w:val="2D734E98"/>
     <w:multiLevelType w:val="multilevel"/>
     <w:tmpl w:val="E50A710C"/>
@@ -25793,7 +27820,156 @@
       </w:rPr>
     </w:lvl>
   </w:abstractNum>
-  <w:abstractNum w:abstractNumId="18" w15:restartNumberingAfterBreak="0">
+  <w:abstractNum w:abstractNumId="21" w15:restartNumberingAfterBreak="0">
+    <w:nsid w:val="37A26F7E"/>
+    <w:multiLevelType w:val="multilevel"/>
+    <w:tmpl w:val="1886167E"/>
+    <w:lvl w:ilvl="0">
+      <w:start w:val="1"/>
+      <w:numFmt w:val="bullet"/>
+      <w:lvlText w:val=""/>
+      <w:lvlJc w:val="left"/>
+      <w:pPr>
+        <w:tabs>
+          <w:tab w:val="num" w:pos="720"/>
+        </w:tabs>
+        <w:ind w:left="720" w:hanging="360"/>
+      </w:pPr>
+      <w:rPr>
+        <w:rFonts w:ascii="Symbol" w:hAnsi="Symbol" w:hint="default"/>
+        <w:sz w:val="20"/>
+      </w:rPr>
+    </w:lvl>
+    <w:lvl w:ilvl="1" w:tentative="1">
+      <w:start w:val="1"/>
+      <w:numFmt w:val="bullet"/>
+      <w:lvlText w:val="o"/>
+      <w:lvlJc w:val="left"/>
+      <w:pPr>
+        <w:tabs>
+          <w:tab w:val="num" w:pos="1440"/>
+        </w:tabs>
+        <w:ind w:left="1440" w:hanging="360"/>
+      </w:pPr>
+      <w:rPr>
+        <w:rFonts w:ascii="Courier New" w:hAnsi="Courier New" w:hint="default"/>
+        <w:sz w:val="20"/>
+      </w:rPr>
+    </w:lvl>
+    <w:lvl w:ilvl="2" w:tentative="1">
+      <w:start w:val="1"/>
+      <w:numFmt w:val="bullet"/>
+      <w:lvlText w:val=""/>
+      <w:lvlJc w:val="left"/>
+      <w:pPr>
+        <w:tabs>
+          <w:tab w:val="num" w:pos="2160"/>
+        </w:tabs>
+        <w:ind w:left="2160" w:hanging="360"/>
+      </w:pPr>
+      <w:rPr>
+        <w:rFonts w:ascii="Wingdings" w:hAnsi="Wingdings" w:hint="default"/>
+        <w:sz w:val="20"/>
+      </w:rPr>
+    </w:lvl>
+    <w:lvl w:ilvl="3" w:tentative="1">
+      <w:start w:val="1"/>
+      <w:numFmt w:val="bullet"/>
+      <w:lvlText w:val=""/>
+      <w:lvlJc w:val="left"/>
+      <w:pPr>
+        <w:tabs>
+          <w:tab w:val="num" w:pos="2880"/>
+        </w:tabs>
+        <w:ind w:left="2880" w:hanging="360"/>
+      </w:pPr>
+      <w:rPr>
+        <w:rFonts w:ascii="Wingdings" w:hAnsi="Wingdings" w:hint="default"/>
+        <w:sz w:val="20"/>
+      </w:rPr>
+    </w:lvl>
+    <w:lvl w:ilvl="4" w:tentative="1">
+      <w:start w:val="1"/>
+      <w:numFmt w:val="bullet"/>
+      <w:lvlText w:val=""/>
+      <w:lvlJc w:val="left"/>
+      <w:pPr>
+        <w:tabs>
+          <w:tab w:val="num" w:pos="3600"/>
+        </w:tabs>
+        <w:ind w:left="3600" w:hanging="360"/>
+      </w:pPr>
+      <w:rPr>
+        <w:rFonts w:ascii="Wingdings" w:hAnsi="Wingdings" w:hint="default"/>
+        <w:sz w:val="20"/>
+      </w:rPr>
+    </w:lvl>
+    <w:lvl w:ilvl="5" w:tentative="1">
+      <w:start w:val="1"/>
+      <w:numFmt w:val="bullet"/>
+      <w:lvlText w:val=""/>
+      <w:lvlJc w:val="left"/>
+      <w:pPr>
+        <w:tabs>
+          <w:tab w:val="num" w:pos="4320"/>
+        </w:tabs>
+        <w:ind w:left="4320" w:hanging="360"/>
+      </w:pPr>
+      <w:rPr>
+        <w:rFonts w:ascii="Wingdings" w:hAnsi="Wingdings" w:hint="default"/>
+        <w:sz w:val="20"/>
+      </w:rPr>
+    </w:lvl>
+    <w:lvl w:ilvl="6" w:tentative="1">
+      <w:start w:val="1"/>
+      <w:numFmt w:val="bullet"/>
+      <w:lvlText w:val=""/>
+      <w:lvlJc w:val="left"/>
+      <w:pPr>
+        <w:tabs>
+          <w:tab w:val="num" w:pos="5040"/>
+        </w:tabs>
+        <w:ind w:left="5040" w:hanging="360"/>
+      </w:pPr>
+      <w:rPr>
+        <w:rFonts w:ascii="Wingdings" w:hAnsi="Wingdings" w:hint="default"/>
+        <w:sz w:val="20"/>
+      </w:rPr>
+    </w:lvl>
+    <w:lvl w:ilvl="7" w:tentative="1">
+      <w:start w:val="1"/>
+      <w:numFmt w:val="bullet"/>
+      <w:lvlText w:val=""/>
+      <w:lvlJc w:val="left"/>
+      <w:pPr>
+        <w:tabs>
+          <w:tab w:val="num" w:pos="5760"/>
+        </w:tabs>
+        <w:ind w:left="5760" w:hanging="360"/>
+      </w:pPr>
+      <w:rPr>
+        <w:rFonts w:ascii="Wingdings" w:hAnsi="Wingdings" w:hint="default"/>
+        <w:sz w:val="20"/>
+      </w:rPr>
+    </w:lvl>
+    <w:lvl w:ilvl="8" w:tentative="1">
+      <w:start w:val="1"/>
+      <w:numFmt w:val="bullet"/>
+      <w:lvlText w:val=""/>
+      <w:lvlJc w:val="left"/>
+      <w:pPr>
+        <w:tabs>
+          <w:tab w:val="num" w:pos="6480"/>
+        </w:tabs>
+        <w:ind w:left="6480" w:hanging="360"/>
+      </w:pPr>
+      <w:rPr>
+        <w:rFonts w:ascii="Wingdings" w:hAnsi="Wingdings" w:hint="default"/>
+        <w:sz w:val="20"/>
+      </w:rPr>
+    </w:lvl>
+  </w:abstractNum>
+  <w:abstractNum w:abstractNumId="22" w15:restartNumberingAfterBreak="0">
     <w:nsid w:val="3B2A0869"/>
     <w:multiLevelType w:val="hybridMultilevel"/>
     <w:tmpl w:val="52B0A1F4"/>
@@ -25906,7 +28082,7 @@
       </w:rPr>
     </w:lvl>
   </w:abstractNum>
-  <w:abstractNum w:abstractNumId="19" w15:restartNumberingAfterBreak="0">
+  <w:abstractNum w:abstractNumId="23" w15:restartNumberingAfterBreak="0">
     <w:nsid w:val="3F1F4183"/>
     <w:multiLevelType w:val="multilevel"/>
     <w:tmpl w:val="11E6F2C8"/>
@@ -26055,7 +28231,7 @@
       </w:rPr>
     </w:lvl>
   </w:abstractNum>
-  <w:abstractNum w:abstractNumId="20" w15:restartNumberingAfterBreak="0">
+  <w:abstractNum w:abstractNumId="24" w15:restartNumberingAfterBreak="0">
     <w:nsid w:val="400410A8"/>
     <w:multiLevelType w:val="hybridMultilevel"/>
     <w:tmpl w:val="2F36AFB0"/>
@@ -26141,7 +28317,7 @@
       </w:pPr>
     </w:lvl>
   </w:abstractNum>
-  <w:abstractNum w:abstractNumId="21" w15:restartNumberingAfterBreak="0">
+  <w:abstractNum w:abstractNumId="25" w15:restartNumberingAfterBreak="0">
     <w:nsid w:val="420F7761"/>
     <w:multiLevelType w:val="multilevel"/>
     <w:tmpl w:val="3BE2DA06"/>
@@ -26290,7 +28466,7 @@
       </w:rPr>
     </w:lvl>
   </w:abstractNum>
-  <w:abstractNum w:abstractNumId="22" w15:restartNumberingAfterBreak="0">
+  <w:abstractNum w:abstractNumId="26" w15:restartNumberingAfterBreak="0">
     <w:nsid w:val="44414189"/>
     <w:multiLevelType w:val="multilevel"/>
     <w:tmpl w:val="B39E51D4"/>
@@ -26439,7 +28615,7 @@
       </w:rPr>
     </w:lvl>
   </w:abstractNum>
-  <w:abstractNum w:abstractNumId="23" w15:restartNumberingAfterBreak="0">
+  <w:abstractNum w:abstractNumId="27" w15:restartNumberingAfterBreak="0">
     <w:nsid w:val="496320A9"/>
     <w:multiLevelType w:val="hybridMultilevel"/>
     <w:tmpl w:val="389C0D72"/>
@@ -26552,7 +28728,7 @@
       </w:rPr>
     </w:lvl>
   </w:abstractNum>
-  <w:abstractNum w:abstractNumId="24" w15:restartNumberingAfterBreak="0">
+  <w:abstractNum w:abstractNumId="28" w15:restartNumberingAfterBreak="0">
     <w:nsid w:val="49AA3676"/>
     <w:multiLevelType w:val="multilevel"/>
     <w:tmpl w:val="FF10ABE2"/>
@@ -26676,7 +28852,7 @@
       </w:pPr>
     </w:lvl>
   </w:abstractNum>
-  <w:abstractNum w:abstractNumId="25" w15:restartNumberingAfterBreak="0">
+  <w:abstractNum w:abstractNumId="29" w15:restartNumberingAfterBreak="0">
     <w:nsid w:val="4BFC4451"/>
     <w:multiLevelType w:val="multilevel"/>
     <w:tmpl w:val="FA4A7E5E"/>
@@ -26800,7 +28976,7 @@
       </w:pPr>
     </w:lvl>
   </w:abstractNum>
-  <w:abstractNum w:abstractNumId="26" w15:restartNumberingAfterBreak="0">
+  <w:abstractNum w:abstractNumId="30" w15:restartNumberingAfterBreak="0">
     <w:nsid w:val="4C0070D4"/>
     <w:multiLevelType w:val="hybridMultilevel"/>
     <w:tmpl w:val="DAF22EE6"/>
@@ -26913,7 +29089,7 @@
       </w:rPr>
     </w:lvl>
   </w:abstractNum>
-  <w:abstractNum w:abstractNumId="27" w15:restartNumberingAfterBreak="0">
+  <w:abstractNum w:abstractNumId="31" w15:restartNumberingAfterBreak="0">
     <w:nsid w:val="4FF22A10"/>
     <w:multiLevelType w:val="multilevel"/>
     <w:tmpl w:val="FF10ABE2"/>
@@ -27037,7 +29213,7 @@
       </w:pPr>
     </w:lvl>
   </w:abstractNum>
-  <w:abstractNum w:abstractNumId="28" w15:restartNumberingAfterBreak="0">
+  <w:abstractNum w:abstractNumId="32" w15:restartNumberingAfterBreak="0">
     <w:nsid w:val="53D30468"/>
     <w:multiLevelType w:val="hybridMultilevel"/>
     <w:tmpl w:val="8D08FE34"/>
@@ -27123,7 +29299,7 @@
       </w:pPr>
     </w:lvl>
   </w:abstractNum>
-  <w:abstractNum w:abstractNumId="29" w15:restartNumberingAfterBreak="0">
+  <w:abstractNum w:abstractNumId="33" w15:restartNumberingAfterBreak="0">
     <w:nsid w:val="59A426E4"/>
     <w:multiLevelType w:val="multilevel"/>
     <w:tmpl w:val="754C7296"/>
@@ -27236,7 +29412,156 @@
       </w:pPr>
     </w:lvl>
   </w:abstractNum>
-  <w:abstractNum w:abstractNumId="30" w15:restartNumberingAfterBreak="0">
+  <w:abstractNum w:abstractNumId="34" w15:restartNumberingAfterBreak="0">
+    <w:nsid w:val="5A472E77"/>
+    <w:multiLevelType w:val="multilevel"/>
+    <w:tmpl w:val="A7F019F8"/>
+    <w:lvl w:ilvl="0">
+      <w:start w:val="1"/>
+      <w:numFmt w:val="bullet"/>
+      <w:lvlText w:val=""/>
+      <w:lvlJc w:val="left"/>
+      <w:pPr>
+        <w:tabs>
+          <w:tab w:val="num" w:pos="720"/>
+        </w:tabs>
+        <w:ind w:left="720" w:hanging="360"/>
+      </w:pPr>
+      <w:rPr>
+        <w:rFonts w:ascii="Symbol" w:hAnsi="Symbol" w:hint="default"/>
+        <w:sz w:val="20"/>
+      </w:rPr>
+    </w:lvl>
+    <w:lvl w:ilvl="1" w:tentative="1">
+      <w:start w:val="1"/>
+      <w:numFmt w:val="bullet"/>
+      <w:lvlText w:val="o"/>
+      <w:lvlJc w:val="left"/>
+      <w:pPr>
+        <w:tabs>
+          <w:tab w:val="num" w:pos="1440"/>
+        </w:tabs>
+        <w:ind w:left="1440" w:hanging="360"/>
+      </w:pPr>
+      <w:rPr>
+        <w:rFonts w:ascii="Courier New" w:hAnsi="Courier New" w:hint="default"/>
+        <w:sz w:val="20"/>
+      </w:rPr>
+    </w:lvl>
+    <w:lvl w:ilvl="2" w:tentative="1">
+      <w:start w:val="1"/>
+      <w:numFmt w:val="bullet"/>
+      <w:lvlText w:val=""/>
+      <w:lvlJc w:val="left"/>
+      <w:pPr>
+        <w:tabs>
+          <w:tab w:val="num" w:pos="2160"/>
+        </w:tabs>
+        <w:ind w:left="2160" w:hanging="360"/>
+      </w:pPr>
+      <w:rPr>
+        <w:rFonts w:ascii="Wingdings" w:hAnsi="Wingdings" w:hint="default"/>
+        <w:sz w:val="20"/>
+      </w:rPr>
+    </w:lvl>
+    <w:lvl w:ilvl="3" w:tentative="1">
+      <w:start w:val="1"/>
+      <w:numFmt w:val="bullet"/>
+      <w:lvlText w:val=""/>
+      <w:lvlJc w:val="left"/>
+      <w:pPr>
+        <w:tabs>
+          <w:tab w:val="num" w:pos="2880"/>
+        </w:tabs>
+        <w:ind w:left="2880" w:hanging="360"/>
+      </w:pPr>
+      <w:rPr>
+        <w:rFonts w:ascii="Wingdings" w:hAnsi="Wingdings" w:hint="default"/>
+        <w:sz w:val="20"/>
+      </w:rPr>
+    </w:lvl>
+    <w:lvl w:ilvl="4" w:tentative="1">
+      <w:start w:val="1"/>
+      <w:numFmt w:val="bullet"/>
+      <w:lvlText w:val=""/>
+      <w:lvlJc w:val="left"/>
+      <w:pPr>
+        <w:tabs>
+          <w:tab w:val="num" w:pos="3600"/>
+        </w:tabs>
+        <w:ind w:left="3600" w:hanging="360"/>
+      </w:pPr>
+      <w:rPr>
+        <w:rFonts w:ascii="Wingdings" w:hAnsi="Wingdings" w:hint="default"/>
+        <w:sz w:val="20"/>
+      </w:rPr>
+    </w:lvl>
+    <w:lvl w:ilvl="5" w:tentative="1">
+      <w:start w:val="1"/>
+      <w:numFmt w:val="bullet"/>
+      <w:lvlText w:val=""/>
+      <w:lvlJc w:val="left"/>
+      <w:pPr>
+        <w:tabs>
+          <w:tab w:val="num" w:pos="4320"/>
+        </w:tabs>
+        <w:ind w:left="4320" w:hanging="360"/>
+      </w:pPr>
+      <w:rPr>
+        <w:rFonts w:ascii="Wingdings" w:hAnsi="Wingdings" w:hint="default"/>
+        <w:sz w:val="20"/>
+      </w:rPr>
+    </w:lvl>
+    <w:lvl w:ilvl="6" w:tentative="1">
+      <w:start w:val="1"/>
+      <w:numFmt w:val="bullet"/>
+      <w:lvlText w:val=""/>
+      <w:lvlJc w:val="left"/>
+      <w:pPr>
+        <w:tabs>
+          <w:tab w:val="num" w:pos="5040"/>
+        </w:tabs>
+        <w:ind w:left="5040" w:hanging="360"/>
+      </w:pPr>
+      <w:rPr>
+        <w:rFonts w:ascii="Wingdings" w:hAnsi="Wingdings" w:hint="default"/>
+        <w:sz w:val="20"/>
+      </w:rPr>
+    </w:lvl>
+    <w:lvl w:ilvl="7" w:tentative="1">
+      <w:start w:val="1"/>
+      <w:numFmt w:val="bullet"/>
+      <w:lvlText w:val=""/>
+      <w:lvlJc w:val="left"/>
+      <w:pPr>
+        <w:tabs>
+          <w:tab w:val="num" w:pos="5760"/>
+        </w:tabs>
+        <w:ind w:left="5760" w:hanging="360"/>
+      </w:pPr>
+      <w:rPr>
+        <w:rFonts w:ascii="Wingdings" w:hAnsi="Wingdings" w:hint="default"/>
+        <w:sz w:val="20"/>
+      </w:rPr>
+    </w:lvl>
+    <w:lvl w:ilvl="8" w:tentative="1">
+      <w:start w:val="1"/>
+      <w:numFmt w:val="bullet"/>
+      <w:lvlText w:val=""/>
+      <w:lvlJc w:val="left"/>
+      <w:pPr>
+        <w:tabs>
+          <w:tab w:val="num" w:pos="6480"/>
+        </w:tabs>
+        <w:ind w:left="6480" w:hanging="360"/>
+      </w:pPr>
+      <w:rPr>
+        <w:rFonts w:ascii="Wingdings" w:hAnsi="Wingdings" w:hint="default"/>
+        <w:sz w:val="20"/>
+      </w:rPr>
+    </w:lvl>
+  </w:abstractNum>
+  <w:abstractNum w:abstractNumId="35" w15:restartNumberingAfterBreak="0">
     <w:nsid w:val="5CA20142"/>
     <w:multiLevelType w:val="multilevel"/>
     <w:tmpl w:val="7EF4DA4A"/>
@@ -27360,7 +29685,7 @@
       </w:pPr>
     </w:lvl>
   </w:abstractNum>
-  <w:abstractNum w:abstractNumId="31" w15:restartNumberingAfterBreak="0">
+  <w:abstractNum w:abstractNumId="36" w15:restartNumberingAfterBreak="0">
     <w:nsid w:val="5F5578F5"/>
     <w:multiLevelType w:val="multilevel"/>
     <w:tmpl w:val="60ECDAF2"/>
@@ -27509,7 +29834,7 @@
       </w:rPr>
     </w:lvl>
   </w:abstractNum>
-  <w:abstractNum w:abstractNumId="32" w15:restartNumberingAfterBreak="0">
+  <w:abstractNum w:abstractNumId="37" w15:restartNumberingAfterBreak="0">
     <w:nsid w:val="61890C2E"/>
     <w:multiLevelType w:val="hybridMultilevel"/>
     <w:tmpl w:val="69EAA5A8"/>
@@ -27622,7 +29947,156 @@
       </w:rPr>
     </w:lvl>
   </w:abstractNum>
-  <w:abstractNum w:abstractNumId="33" w15:restartNumberingAfterBreak="0">
+  <w:abstractNum w:abstractNumId="38" w15:restartNumberingAfterBreak="0">
+    <w:nsid w:val="65790E7A"/>
+    <w:multiLevelType w:val="multilevel"/>
+    <w:tmpl w:val="0CA090A2"/>
+    <w:lvl w:ilvl="0">
+      <w:start w:val="1"/>
+      <w:numFmt w:val="bullet"/>
+      <w:lvlText w:val=""/>
+      <w:lvlJc w:val="left"/>
+      <w:pPr>
+        <w:tabs>
+          <w:tab w:val="num" w:pos="720"/>
+        </w:tabs>
+        <w:ind w:left="720" w:hanging="360"/>
+      </w:pPr>
+      <w:rPr>
+        <w:rFonts w:ascii="Symbol" w:hAnsi="Symbol" w:hint="default"/>
+        <w:sz w:val="20"/>
+      </w:rPr>
+    </w:lvl>
+    <w:lvl w:ilvl="1" w:tentative="1">
+      <w:start w:val="1"/>
+      <w:numFmt w:val="bullet"/>
+      <w:lvlText w:val="o"/>
+      <w:lvlJc w:val="left"/>
+      <w:pPr>
+        <w:tabs>
+          <w:tab w:val="num" w:pos="1440"/>
+        </w:tabs>
+        <w:ind w:left="1440" w:hanging="360"/>
+      </w:pPr>
+      <w:rPr>
+        <w:rFonts w:ascii="Courier New" w:hAnsi="Courier New" w:hint="default"/>
+        <w:sz w:val="20"/>
+      </w:rPr>
+    </w:lvl>
+    <w:lvl w:ilvl="2" w:tentative="1">
+      <w:start w:val="1"/>
+      <w:numFmt w:val="bullet"/>
+      <w:lvlText w:val=""/>
+      <w:lvlJc w:val="left"/>
+      <w:pPr>
+        <w:tabs>
+          <w:tab w:val="num" w:pos="2160"/>
+        </w:tabs>
+        <w:ind w:left="2160" w:hanging="360"/>
+      </w:pPr>
+      <w:rPr>
+        <w:rFonts w:ascii="Wingdings" w:hAnsi="Wingdings" w:hint="default"/>
+        <w:sz w:val="20"/>
+      </w:rPr>
+    </w:lvl>
+    <w:lvl w:ilvl="3" w:tentative="1">
+      <w:start w:val="1"/>
+      <w:numFmt w:val="bullet"/>
+      <w:lvlText w:val=""/>
+      <w:lvlJc w:val="left"/>
+      <w:pPr>
+        <w:tabs>
+          <w:tab w:val="num" w:pos="2880"/>
+        </w:tabs>
+        <w:ind w:left="2880" w:hanging="360"/>
+      </w:pPr>
+      <w:rPr>
+        <w:rFonts w:ascii="Wingdings" w:hAnsi="Wingdings" w:hint="default"/>
+        <w:sz w:val="20"/>
+      </w:rPr>
+    </w:lvl>
+    <w:lvl w:ilvl="4" w:tentative="1">
+      <w:start w:val="1"/>
+      <w:numFmt w:val="bullet"/>
+      <w:lvlText w:val=""/>
+      <w:lvlJc w:val="left"/>
+      <w:pPr>
+        <w:tabs>
+          <w:tab w:val="num" w:pos="3600"/>
+        </w:tabs>
+        <w:ind w:left="3600" w:hanging="360"/>
+      </w:pPr>
+      <w:rPr>
+        <w:rFonts w:ascii="Wingdings" w:hAnsi="Wingdings" w:hint="default"/>
+        <w:sz w:val="20"/>
+      </w:rPr>
+    </w:lvl>
+    <w:lvl w:ilvl="5" w:tentative="1">
+      <w:start w:val="1"/>
+      <w:numFmt w:val="bullet"/>
+      <w:lvlText w:val=""/>
+      <w:lvlJc w:val="left"/>
+      <w:pPr>
+        <w:tabs>
+          <w:tab w:val="num" w:pos="4320"/>
+        </w:tabs>
+        <w:ind w:left="4320" w:hanging="360"/>
+      </w:pPr>
+      <w:rPr>
+        <w:rFonts w:ascii="Wingdings" w:hAnsi="Wingdings" w:hint="default"/>
+        <w:sz w:val="20"/>
+      </w:rPr>
+    </w:lvl>
+    <w:lvl w:ilvl="6" w:tentative="1">
+      <w:start w:val="1"/>
+      <w:numFmt w:val="bullet"/>
+      <w:lvlText w:val=""/>
+      <w:lvlJc w:val="left"/>
+      <w:pPr>
+        <w:tabs>
+          <w:tab w:val="num" w:pos="5040"/>
+        </w:tabs>
+        <w:ind w:left="5040" w:hanging="360"/>
+      </w:pPr>
+      <w:rPr>
+        <w:rFonts w:ascii="Wingdings" w:hAnsi="Wingdings" w:hint="default"/>
+        <w:sz w:val="20"/>
+      </w:rPr>
+    </w:lvl>
+    <w:lvl w:ilvl="7" w:tentative="1">
+      <w:start w:val="1"/>
+      <w:numFmt w:val="bullet"/>
+      <w:lvlText w:val=""/>
+      <w:lvlJc w:val="left"/>
+      <w:pPr>
+        <w:tabs>
+          <w:tab w:val="num" w:pos="5760"/>
+        </w:tabs>
+        <w:ind w:left="5760" w:hanging="360"/>
+      </w:pPr>
+      <w:rPr>
+        <w:rFonts w:ascii="Wingdings" w:hAnsi="Wingdings" w:hint="default"/>
+        <w:sz w:val="20"/>
+      </w:rPr>
+    </w:lvl>
+    <w:lvl w:ilvl="8" w:tentative="1">
+      <w:start w:val="1"/>
+      <w:numFmt w:val="bullet"/>
+      <w:lvlText w:val=""/>
+      <w:lvlJc w:val="left"/>
+      <w:pPr>
+        <w:tabs>
+          <w:tab w:val="num" w:pos="6480"/>
+        </w:tabs>
+        <w:ind w:left="6480" w:hanging="360"/>
+      </w:pPr>
+      <w:rPr>
+        <w:rFonts w:ascii="Wingdings" w:hAnsi="Wingdings" w:hint="default"/>
+        <w:sz w:val="20"/>
+      </w:rPr>
+    </w:lvl>
+  </w:abstractNum>
+  <w:abstractNum w:abstractNumId="39" w15:restartNumberingAfterBreak="0">
     <w:nsid w:val="65D16144"/>
     <w:multiLevelType w:val="multilevel"/>
     <w:tmpl w:val="60983A68"/>
@@ -27771,7 +30245,7 @@
       </w:rPr>
     </w:lvl>
   </w:abstractNum>
-  <w:abstractNum w:abstractNumId="34" w15:restartNumberingAfterBreak="0">
+  <w:abstractNum w:abstractNumId="40" w15:restartNumberingAfterBreak="0">
     <w:nsid w:val="6AAF7A25"/>
     <w:multiLevelType w:val="multilevel"/>
     <w:tmpl w:val="72105FC0"/>
@@ -27884,7 +30358,7 @@
       </w:pPr>
     </w:lvl>
   </w:abstractNum>
-  <w:abstractNum w:abstractNumId="35" w15:restartNumberingAfterBreak="0">
+  <w:abstractNum w:abstractNumId="41" w15:restartNumberingAfterBreak="0">
     <w:nsid w:val="6B8E0534"/>
     <w:multiLevelType w:val="multilevel"/>
     <w:tmpl w:val="9FE6AFB0"/>
@@ -28033,7 +30507,7 @@
       </w:rPr>
     </w:lvl>
   </w:abstractNum>
-  <w:abstractNum w:abstractNumId="36" w15:restartNumberingAfterBreak="0">
+  <w:abstractNum w:abstractNumId="42" w15:restartNumberingAfterBreak="0">
     <w:nsid w:val="6E186655"/>
     <w:multiLevelType w:val="hybridMultilevel"/>
     <w:tmpl w:val="A9F820AA"/>
@@ -28119,7 +30593,120 @@
       </w:pPr>
     </w:lvl>
   </w:abstractNum>
-  <w:abstractNum w:abstractNumId="37" w15:restartNumberingAfterBreak="0">
+  <w:abstractNum w:abstractNumId="43" w15:restartNumberingAfterBreak="0">
+    <w:nsid w:val="72AD3838"/>
+    <w:multiLevelType w:val="multilevel"/>
+    <w:tmpl w:val="09009EDA"/>
+    <w:lvl w:ilvl="0">
+      <w:start w:val="1"/>
+      <w:numFmt w:val="decimal"/>
+      <w:lvlText w:val="%1."/>
+      <w:lvlJc w:val="left"/>
+      <w:pPr>
+        <w:tabs>
+          <w:tab w:val="num" w:pos="720"/>
+        </w:tabs>
+        <w:ind w:left="720" w:hanging="360"/>
+      </w:pPr>
+    </w:lvl>
+    <w:lvl w:ilvl="1" w:tentative="1">
+      <w:start w:val="1"/>
+      <w:numFmt w:val="decimal"/>
+      <w:lvlText w:val="%2."/>
+      <w:lvlJc w:val="left"/>
+      <w:pPr>
+        <w:tabs>
+          <w:tab w:val="num" w:pos="1440"/>
+        </w:tabs>
+        <w:ind w:left="1440" w:hanging="360"/>
+      </w:pPr>
+    </w:lvl>
+    <w:lvl w:ilvl="2" w:tentative="1">
+      <w:start w:val="1"/>
+      <w:numFmt w:val="decimal"/>
+      <w:lvlText w:val="%3."/>
+      <w:lvlJc w:val="left"/>
+      <w:pPr>
+        <w:tabs>
+          <w:tab w:val="num" w:pos="2160"/>
+        </w:tabs>
+        <w:ind w:left="2160" w:hanging="360"/>
+      </w:pPr>
+    </w:lvl>
+    <w:lvl w:ilvl="3" w:tentative="1">
+      <w:start w:val="1"/>
+      <w:numFmt w:val="decimal"/>
+      <w:lvlText w:val="%4."/>
+      <w:lvlJc w:val="left"/>
+      <w:pPr>
+        <w:tabs>
+          <w:tab w:val="num" w:pos="2880"/>
+        </w:tabs>
+        <w:ind w:left="2880" w:hanging="360"/>
+      </w:pPr>
+    </w:lvl>
+    <w:lvl w:ilvl="4" w:tentative="1">
+      <w:start w:val="1"/>
+      <w:numFmt w:val="decimal"/>
+      <w:lvlText w:val="%5."/>
+      <w:lvlJc w:val="left"/>
+      <w:pPr>
+        <w:tabs>
+          <w:tab w:val="num" w:pos="3600"/>
+        </w:tabs>
+        <w:ind w:left="3600" w:hanging="360"/>
+      </w:pPr>
+    </w:lvl>
+    <w:lvl w:ilvl="5" w:tentative="1">
+      <w:start w:val="1"/>
+      <w:numFmt w:val="decimal"/>
+      <w:lvlText w:val="%6."/>
+      <w:lvlJc w:val="left"/>
+      <w:pPr>
+        <w:tabs>
+          <w:tab w:val="num" w:pos="4320"/>
+        </w:tabs>
+        <w:ind w:left="4320" w:hanging="360"/>
+      </w:pPr>
+    </w:lvl>
+    <w:lvl w:ilvl="6" w:tentative="1">
+      <w:start w:val="1"/>
+      <w:numFmt w:val="decimal"/>
+      <w:lvlText w:val="%7."/>
+      <w:lvlJc w:val="left"/>
+      <w:pPr>
+        <w:tabs>
+          <w:tab w:val="num" w:pos="5040"/>
+        </w:tabs>
+        <w:ind w:left="5040" w:hanging="360"/>
+      </w:pPr>
+    </w:lvl>
+    <w:lvl w:ilvl="7" w:tentative="1">
+      <w:start w:val="1"/>
+      <w:numFmt w:val="decimal"/>
+      <w:lvlText w:val="%8."/>
+      <w:lvlJc w:val="left"/>
+      <w:pPr>
+        <w:tabs>
+          <w:tab w:val="num" w:pos="5760"/>
+        </w:tabs>
+        <w:ind w:left="5760" w:hanging="360"/>
+      </w:pPr>
+    </w:lvl>
+    <w:lvl w:ilvl="8" w:tentative="1">
+      <w:start w:val="1"/>
+      <w:numFmt w:val="decimal"/>
+      <w:lvlText w:val="%9."/>
+      <w:lvlJc w:val="left"/>
+      <w:pPr>
+        <w:tabs>
+          <w:tab w:val="num" w:pos="6480"/>
+        </w:tabs>
+        <w:ind w:left="6480" w:hanging="360"/>
+      </w:pPr>
+    </w:lvl>
+  </w:abstractNum>
+  <w:abstractNum w:abstractNumId="44" w15:restartNumberingAfterBreak="0">
     <w:nsid w:val="762823A8"/>
     <w:multiLevelType w:val="multilevel"/>
     <w:tmpl w:val="55785562"/>
@@ -28232,7 +30819,7 @@
       </w:pPr>
     </w:lvl>
   </w:abstractNum>
-  <w:abstractNum w:abstractNumId="38" w15:restartNumberingAfterBreak="0">
+  <w:abstractNum w:abstractNumId="45" w15:restartNumberingAfterBreak="0">
     <w:nsid w:val="78D3771D"/>
     <w:multiLevelType w:val="hybridMultilevel"/>
     <w:tmpl w:val="12467CA6"/>
@@ -28318,7 +30905,305 @@
       </w:pPr>
     </w:lvl>
   </w:abstractNum>
-  <w:abstractNum w:abstractNumId="39" w15:restartNumberingAfterBreak="0">
+  <w:abstractNum w:abstractNumId="46" w15:restartNumberingAfterBreak="0">
+    <w:nsid w:val="7A124F9D"/>
+    <w:multiLevelType w:val="multilevel"/>
+    <w:tmpl w:val="E6DC4136"/>
+    <w:lvl w:ilvl="0">
+      <w:start w:val="1"/>
+      <w:numFmt w:val="bullet"/>
+      <w:lvlText w:val=""/>
+      <w:lvlJc w:val="left"/>
+      <w:pPr>
+        <w:tabs>
+          <w:tab w:val="num" w:pos="720"/>
+        </w:tabs>
+        <w:ind w:left="720" w:hanging="360"/>
+      </w:pPr>
+      <w:rPr>
+        <w:rFonts w:ascii="Symbol" w:hAnsi="Symbol" w:hint="default"/>
+        <w:sz w:val="20"/>
+      </w:rPr>
+    </w:lvl>
+    <w:lvl w:ilvl="1">
+      <w:start w:val="1"/>
+      <w:numFmt w:val="bullet"/>
+      <w:lvlText w:val="o"/>
+      <w:lvlJc w:val="left"/>
+      <w:pPr>
+        <w:tabs>
+          <w:tab w:val="num" w:pos="1440"/>
+        </w:tabs>
+        <w:ind w:left="1440" w:hanging="360"/>
+      </w:pPr>
+      <w:rPr>
+        <w:rFonts w:ascii="Courier New" w:hAnsi="Courier New" w:hint="default"/>
+        <w:sz w:val="20"/>
+      </w:rPr>
+    </w:lvl>
+    <w:lvl w:ilvl="2" w:tentative="1">
+      <w:start w:val="1"/>
+      <w:numFmt w:val="bullet"/>
+      <w:lvlText w:val=""/>
+      <w:lvlJc w:val="left"/>
+      <w:pPr>
+        <w:tabs>
+          <w:tab w:val="num" w:pos="2160"/>
+        </w:tabs>
+        <w:ind w:left="2160" w:hanging="360"/>
+      </w:pPr>
+      <w:rPr>
+        <w:rFonts w:ascii="Wingdings" w:hAnsi="Wingdings" w:hint="default"/>
+        <w:sz w:val="20"/>
+      </w:rPr>
+    </w:lvl>
+    <w:lvl w:ilvl="3" w:tentative="1">
+      <w:start w:val="1"/>
+      <w:numFmt w:val="bullet"/>
+      <w:lvlText w:val=""/>
+      <w:lvlJc w:val="left"/>
+      <w:pPr>
+        <w:tabs>
+          <w:tab w:val="num" w:pos="2880"/>
+        </w:tabs>
+        <w:ind w:left="2880" w:hanging="360"/>
+      </w:pPr>
+      <w:rPr>
+        <w:rFonts w:ascii="Wingdings" w:hAnsi="Wingdings" w:hint="default"/>
+        <w:sz w:val="20"/>
+      </w:rPr>
+    </w:lvl>
+    <w:lvl w:ilvl="4" w:tentative="1">
+      <w:start w:val="1"/>
+      <w:numFmt w:val="bullet"/>
+      <w:lvlText w:val=""/>
+      <w:lvlJc w:val="left"/>
+      <w:pPr>
+        <w:tabs>
+          <w:tab w:val="num" w:pos="3600"/>
+        </w:tabs>
+        <w:ind w:left="3600" w:hanging="360"/>
+      </w:pPr>
+      <w:rPr>
+        <w:rFonts w:ascii="Wingdings" w:hAnsi="Wingdings" w:hint="default"/>
+        <w:sz w:val="20"/>
+      </w:rPr>
+    </w:lvl>
+    <w:lvl w:ilvl="5" w:tentative="1">
+      <w:start w:val="1"/>
+      <w:numFmt w:val="bullet"/>
+      <w:lvlText w:val=""/>
+      <w:lvlJc w:val="left"/>
+      <w:pPr>
+        <w:tabs>
+          <w:tab w:val="num" w:pos="4320"/>
+        </w:tabs>
+        <w:ind w:left="4320" w:hanging="360"/>
+      </w:pPr>
+      <w:rPr>
+        <w:rFonts w:ascii="Wingdings" w:hAnsi="Wingdings" w:hint="default"/>
+        <w:sz w:val="20"/>
+      </w:rPr>
+    </w:lvl>
+    <w:lvl w:ilvl="6" w:tentative="1">
+      <w:start w:val="1"/>
+      <w:numFmt w:val="bullet"/>
+      <w:lvlText w:val=""/>
+      <w:lvlJc w:val="left"/>
+      <w:pPr>
+        <w:tabs>
+          <w:tab w:val="num" w:pos="5040"/>
+        </w:tabs>
+        <w:ind w:left="5040" w:hanging="360"/>
+      </w:pPr>
+      <w:rPr>
+        <w:rFonts w:ascii="Wingdings" w:hAnsi="Wingdings" w:hint="default"/>
+        <w:sz w:val="20"/>
+      </w:rPr>
+    </w:lvl>
+    <w:lvl w:ilvl="7" w:tentative="1">
+      <w:start w:val="1"/>
+      <w:numFmt w:val="bullet"/>
+      <w:lvlText w:val=""/>
+      <w:lvlJc w:val="left"/>
+      <w:pPr>
+        <w:tabs>
+          <w:tab w:val="num" w:pos="5760"/>
+        </w:tabs>
+        <w:ind w:left="5760" w:hanging="360"/>
+      </w:pPr>
+      <w:rPr>
+        <w:rFonts w:ascii="Wingdings" w:hAnsi="Wingdings" w:hint="default"/>
+        <w:sz w:val="20"/>
+      </w:rPr>
+    </w:lvl>
+    <w:lvl w:ilvl="8" w:tentative="1">
+      <w:start w:val="1"/>
+      <w:numFmt w:val="bullet"/>
+      <w:lvlText w:val=""/>
+      <w:lvlJc w:val="left"/>
+      <w:pPr>
+        <w:tabs>
+          <w:tab w:val="num" w:pos="6480"/>
+        </w:tabs>
+        <w:ind w:left="6480" w:hanging="360"/>
+      </w:pPr>
+      <w:rPr>
+        <w:rFonts w:ascii="Wingdings" w:hAnsi="Wingdings" w:hint="default"/>
+        <w:sz w:val="20"/>
+      </w:rPr>
+    </w:lvl>
+  </w:abstractNum>
+  <w:abstractNum w:abstractNumId="47" w15:restartNumberingAfterBreak="0">
+    <w:nsid w:val="7C22080F"/>
+    <w:multiLevelType w:val="multilevel"/>
+    <w:tmpl w:val="B234F47C"/>
+    <w:lvl w:ilvl="0">
+      <w:start w:val="1"/>
+      <w:numFmt w:val="bullet"/>
+      <w:lvlText w:val=""/>
+      <w:lvlJc w:val="left"/>
+      <w:pPr>
+        <w:tabs>
+          <w:tab w:val="num" w:pos="720"/>
+        </w:tabs>
+        <w:ind w:left="720" w:hanging="360"/>
+      </w:pPr>
+      <w:rPr>
+        <w:rFonts w:ascii="Symbol" w:hAnsi="Symbol" w:hint="default"/>
+        <w:sz w:val="20"/>
+      </w:rPr>
+    </w:lvl>
+    <w:lvl w:ilvl="1" w:tentative="1">
+      <w:start w:val="1"/>
+      <w:numFmt w:val="bullet"/>
+      <w:lvlText w:val="o"/>
+      <w:lvlJc w:val="left"/>
+      <w:pPr>
+        <w:tabs>
+          <w:tab w:val="num" w:pos="1440"/>
+        </w:tabs>
+        <w:ind w:left="1440" w:hanging="360"/>
+      </w:pPr>
+      <w:rPr>
+        <w:rFonts w:ascii="Courier New" w:hAnsi="Courier New" w:hint="default"/>
+        <w:sz w:val="20"/>
+      </w:rPr>
+    </w:lvl>
+    <w:lvl w:ilvl="2" w:tentative="1">
+      <w:start w:val="1"/>
+      <w:numFmt w:val="bullet"/>
+      <w:lvlText w:val=""/>
+      <w:lvlJc w:val="left"/>
+      <w:pPr>
+        <w:tabs>
+          <w:tab w:val="num" w:pos="2160"/>
+        </w:tabs>
+        <w:ind w:left="2160" w:hanging="360"/>
+      </w:pPr>
+      <w:rPr>
+        <w:rFonts w:ascii="Wingdings" w:hAnsi="Wingdings" w:hint="default"/>
+        <w:sz w:val="20"/>
+      </w:rPr>
+    </w:lvl>
+    <w:lvl w:ilvl="3" w:tentative="1">
+      <w:start w:val="1"/>
+      <w:numFmt w:val="bullet"/>
+      <w:lvlText w:val=""/>
+      <w:lvlJc w:val="left"/>
+      <w:pPr>
+        <w:tabs>
+          <w:tab w:val="num" w:pos="2880"/>
+        </w:tabs>
+        <w:ind w:left="2880" w:hanging="360"/>
+      </w:pPr>
+      <w:rPr>
+        <w:rFonts w:ascii="Wingdings" w:hAnsi="Wingdings" w:hint="default"/>
+        <w:sz w:val="20"/>
+      </w:rPr>
+    </w:lvl>
+    <w:lvl w:ilvl="4" w:tentative="1">
+      <w:start w:val="1"/>
+      <w:numFmt w:val="bullet"/>
+      <w:lvlText w:val=""/>
+      <w:lvlJc w:val="left"/>
+      <w:pPr>
+        <w:tabs>
+          <w:tab w:val="num" w:pos="3600"/>
+        </w:tabs>
+        <w:ind w:left="3600" w:hanging="360"/>
+      </w:pPr>
+      <w:rPr>
+        <w:rFonts w:ascii="Wingdings" w:hAnsi="Wingdings" w:hint="default"/>
+        <w:sz w:val="20"/>
+      </w:rPr>
+    </w:lvl>
+    <w:lvl w:ilvl="5" w:tentative="1">
+      <w:start w:val="1"/>
+      <w:numFmt w:val="bullet"/>
+      <w:lvlText w:val=""/>
+      <w:lvlJc w:val="left"/>
+      <w:pPr>
+        <w:tabs>
+          <w:tab w:val="num" w:pos="4320"/>
+        </w:tabs>
+        <w:ind w:left="4320" w:hanging="360"/>
+      </w:pPr>
+      <w:rPr>
+        <w:rFonts w:ascii="Wingdings" w:hAnsi="Wingdings" w:hint="default"/>
+        <w:sz w:val="20"/>
+      </w:rPr>
+    </w:lvl>
+    <w:lvl w:ilvl="6" w:tentative="1">
+      <w:start w:val="1"/>
+      <w:numFmt w:val="bullet"/>
+      <w:lvlText w:val=""/>
+      <w:lvlJc w:val="left"/>
+      <w:pPr>
+        <w:tabs>
+          <w:tab w:val="num" w:pos="5040"/>
+        </w:tabs>
+        <w:ind w:left="5040" w:hanging="360"/>
+      </w:pPr>
+      <w:rPr>
+        <w:rFonts w:ascii="Wingdings" w:hAnsi="Wingdings" w:hint="default"/>
+        <w:sz w:val="20"/>
+      </w:rPr>
+    </w:lvl>
+    <w:lvl w:ilvl="7" w:tentative="1">
+      <w:start w:val="1"/>
+      <w:numFmt w:val="bullet"/>
+      <w:lvlText w:val=""/>
+      <w:lvlJc w:val="left"/>
+      <w:pPr>
+        <w:tabs>
+          <w:tab w:val="num" w:pos="5760"/>
+        </w:tabs>
+        <w:ind w:left="5760" w:hanging="360"/>
+      </w:pPr>
+      <w:rPr>
+        <w:rFonts w:ascii="Wingdings" w:hAnsi="Wingdings" w:hint="default"/>
+        <w:sz w:val="20"/>
+      </w:rPr>
+    </w:lvl>
+    <w:lvl w:ilvl="8" w:tentative="1">
+      <w:start w:val="1"/>
+      <w:numFmt w:val="bullet"/>
+      <w:lvlText w:val=""/>
+      <w:lvlJc w:val="left"/>
+      <w:pPr>
+        <w:tabs>
+          <w:tab w:val="num" w:pos="6480"/>
+        </w:tabs>
+        <w:ind w:left="6480" w:hanging="360"/>
+      </w:pPr>
+      <w:rPr>
+        <w:rFonts w:ascii="Wingdings" w:hAnsi="Wingdings" w:hint="default"/>
+        <w:sz w:val="20"/>
+      </w:rPr>
+    </w:lvl>
+  </w:abstractNum>
+  <w:abstractNum w:abstractNumId="48" w15:restartNumberingAfterBreak="0">
     <w:nsid w:val="7E07303A"/>
     <w:multiLevelType w:val="hybridMultilevel"/>
     <w:tmpl w:val="C1E2B162"/>
@@ -28407,7 +31292,7 @@
       </w:pPr>
     </w:lvl>
   </w:abstractNum>
-  <w:abstractNum w:abstractNumId="40" w15:restartNumberingAfterBreak="0">
+  <w:abstractNum w:abstractNumId="49" w15:restartNumberingAfterBreak="0">
     <w:nsid w:val="7E7C41C5"/>
     <w:multiLevelType w:val="multilevel"/>
     <w:tmpl w:val="D8027AF4"/>
@@ -28556,7 +31441,7 @@
       </w:rPr>
     </w:lvl>
   </w:abstractNum>
-  <w:abstractNum w:abstractNumId="41" w15:restartNumberingAfterBreak="0">
+  <w:abstractNum w:abstractNumId="50" w15:restartNumberingAfterBreak="0">
     <w:nsid w:val="7FCF071B"/>
     <w:multiLevelType w:val="hybridMultilevel"/>
     <w:tmpl w:val="A86E0AD4"/>
@@ -28670,130 +31555,157 @@
     </w:lvl>
   </w:abstractNum>
   <w:num w:numId="1" w16cid:durableId="144128683">
+    <w:abstractNumId w:val="12"/>
+  </w:num>
+  <w:num w:numId="2" w16cid:durableId="208222724">
+    <w:abstractNumId w:val="39"/>
+  </w:num>
+  <w:num w:numId="3" w16cid:durableId="392117148">
+    <w:abstractNumId w:val="36"/>
+  </w:num>
+  <w:num w:numId="4" w16cid:durableId="1852253191">
+    <w:abstractNumId w:val="4"/>
+  </w:num>
+  <w:num w:numId="5" w16cid:durableId="1153989244">
+    <w:abstractNumId w:val="22"/>
+  </w:num>
+  <w:num w:numId="6" w16cid:durableId="845679505">
+    <w:abstractNumId w:val="42"/>
+  </w:num>
+  <w:num w:numId="7" w16cid:durableId="1865972946">
+    <w:abstractNumId w:val="48"/>
+  </w:num>
+  <w:num w:numId="8" w16cid:durableId="964845050">
+    <w:abstractNumId w:val="15"/>
+  </w:num>
+  <w:num w:numId="9" w16cid:durableId="845099321">
+    <w:abstractNumId w:val="9"/>
+  </w:num>
+  <w:num w:numId="10" w16cid:durableId="805271188">
+    <w:abstractNumId w:val="30"/>
+  </w:num>
+  <w:num w:numId="11" w16cid:durableId="1786995681">
+    <w:abstractNumId w:val="50"/>
+  </w:num>
+  <w:num w:numId="12" w16cid:durableId="2094668252">
+    <w:abstractNumId w:val="24"/>
+  </w:num>
+  <w:num w:numId="13" w16cid:durableId="1291325466">
+    <w:abstractNumId w:val="37"/>
+  </w:num>
+  <w:num w:numId="14" w16cid:durableId="1337490533">
+    <w:abstractNumId w:val="3"/>
+  </w:num>
+  <w:num w:numId="15" w16cid:durableId="211232696">
+    <w:abstractNumId w:val="28"/>
+  </w:num>
+  <w:num w:numId="16" w16cid:durableId="149951185">
+    <w:abstractNumId w:val="13"/>
+  </w:num>
+  <w:num w:numId="17" w16cid:durableId="866023197">
+    <w:abstractNumId w:val="33"/>
+  </w:num>
+  <w:num w:numId="18" w16cid:durableId="871697476">
+    <w:abstractNumId w:val="32"/>
+  </w:num>
+  <w:num w:numId="19" w16cid:durableId="1117220865">
     <w:abstractNumId w:val="10"/>
   </w:num>
-  <w:num w:numId="2" w16cid:durableId="208222724">
-    <w:abstractNumId w:val="33"/>
+  <w:num w:numId="20" w16cid:durableId="689719110">
+    <w:abstractNumId w:val="5"/>
   </w:num>
-  <w:num w:numId="3" w16cid:durableId="392117148">
+  <w:num w:numId="21" w16cid:durableId="1753088857">
+    <w:abstractNumId w:val="2"/>
+  </w:num>
+  <w:num w:numId="22" w16cid:durableId="1917279043">
     <w:abstractNumId w:val="31"/>
   </w:num>
-  <w:num w:numId="4" w16cid:durableId="1852253191">
-    <w:abstractNumId w:val="3"/>
-  </w:num>
-  <w:num w:numId="5" w16cid:durableId="1153989244">
+  <w:num w:numId="23" w16cid:durableId="455292735">
     <w:abstractNumId w:val="18"/>
   </w:num>
-  <w:num w:numId="6" w16cid:durableId="845679505">
-    <w:abstractNumId w:val="36"/>
+  <w:num w:numId="24" w16cid:durableId="1945185065">
+    <w:abstractNumId w:val="45"/>
   </w:num>
-  <w:num w:numId="7" w16cid:durableId="1865972946">
-    <w:abstractNumId w:val="39"/>
+  <w:num w:numId="25" w16cid:durableId="372922296">
+    <w:abstractNumId w:val="16"/>
   </w:num>
-  <w:num w:numId="8" w16cid:durableId="964845050">
-    <w:abstractNumId w:val="12"/>
+  <w:num w:numId="26" w16cid:durableId="2001108411">
+    <w:abstractNumId w:val="35"/>
   </w:num>
-  <w:num w:numId="9" w16cid:durableId="845099321">
-    <w:abstractNumId w:val="7"/>
+  <w:num w:numId="27" w16cid:durableId="340158661">
+    <w:abstractNumId w:val="17"/>
   </w:num>
-  <w:num w:numId="10" w16cid:durableId="805271188">
+  <w:num w:numId="28" w16cid:durableId="709501049">
+    <w:abstractNumId w:val="29"/>
+  </w:num>
+  <w:num w:numId="29" w16cid:durableId="1591893833">
     <w:abstractNumId w:val="26"/>
   </w:num>
-  <w:num w:numId="11" w16cid:durableId="1786995681">
-    <w:abstractNumId w:val="41"/>
+  <w:num w:numId="30" w16cid:durableId="1279680315">
+    <w:abstractNumId w:val="23"/>
   </w:num>
-  <w:num w:numId="12" w16cid:durableId="2094668252">
+  <w:num w:numId="31" w16cid:durableId="666592513">
     <w:abstractNumId w:val="20"/>
   </w:num>
-  <w:num w:numId="13" w16cid:durableId="1291325466">
-    <w:abstractNumId w:val="32"/>
-  </w:num>
-  <w:num w:numId="14" w16cid:durableId="1337490533">
-    <w:abstractNumId w:val="2"/>
-  </w:num>
-  <w:num w:numId="15" w16cid:durableId="211232696">
-    <w:abstractNumId w:val="24"/>
-  </w:num>
-  <w:num w:numId="16" w16cid:durableId="149951185">
+  <w:num w:numId="32" w16cid:durableId="625622269">
     <w:abstractNumId w:val="11"/>
-  </w:num>
-  <w:num w:numId="17" w16cid:durableId="866023197">
-    <w:abstractNumId w:val="29"/>
-  </w:num>
-  <w:num w:numId="18" w16cid:durableId="871697476">
-    <w:abstractNumId w:val="28"/>
-  </w:num>
-  <w:num w:numId="19" w16cid:durableId="1117220865">
-    <w:abstractNumId w:val="8"/>
-  </w:num>
-  <w:num w:numId="20" w16cid:durableId="689719110">
-    <w:abstractNumId w:val="4"/>
-  </w:num>
-  <w:num w:numId="21" w16cid:durableId="1753088857">
-    <w:abstractNumId w:val="1"/>
-  </w:num>
-  <w:num w:numId="22" w16cid:durableId="1917279043">
-    <w:abstractNumId w:val="27"/>
-  </w:num>
-  <w:num w:numId="23" w16cid:durableId="455292735">
-    <w:abstractNumId w:val="15"/>
-  </w:num>
-  <w:num w:numId="24" w16cid:durableId="1945185065">
-    <w:abstractNumId w:val="38"/>
-  </w:num>
-  <w:num w:numId="25" w16cid:durableId="372922296">
-    <w:abstractNumId w:val="13"/>
-  </w:num>
-  <w:num w:numId="26" w16cid:durableId="2001108411">
-    <w:abstractNumId w:val="30"/>
-  </w:num>
-  <w:num w:numId="27" w16cid:durableId="340158661">
-    <w:abstractNumId w:val="14"/>
-  </w:num>
-  <w:num w:numId="28" w16cid:durableId="709501049">
-    <w:abstractNumId w:val="25"/>
-  </w:num>
-  <w:num w:numId="29" w16cid:durableId="1591893833">
-    <w:abstractNumId w:val="22"/>
-  </w:num>
-  <w:num w:numId="30" w16cid:durableId="1279680315">
-    <w:abstractNumId w:val="19"/>
-  </w:num>
-  <w:num w:numId="31" w16cid:durableId="666592513">
-    <w:abstractNumId w:val="17"/>
-  </w:num>
-  <w:num w:numId="32" w16cid:durableId="625622269">
-    <w:abstractNumId w:val="9"/>
   </w:num>
   <w:num w:numId="33" w16cid:durableId="1815752663">
     <w:abstractNumId w:val="0"/>
   </w:num>
   <w:num w:numId="34" w16cid:durableId="552622133">
+    <w:abstractNumId w:val="49"/>
+  </w:num>
+  <w:num w:numId="35" w16cid:durableId="1623807931">
+    <w:abstractNumId w:val="19"/>
+  </w:num>
+  <w:num w:numId="36" w16cid:durableId="1227692394">
+    <w:abstractNumId w:val="41"/>
+  </w:num>
+  <w:num w:numId="37" w16cid:durableId="1812358310">
+    <w:abstractNumId w:val="25"/>
+  </w:num>
+  <w:num w:numId="38" w16cid:durableId="569270025">
+    <w:abstractNumId w:val="6"/>
+  </w:num>
+  <w:num w:numId="39" w16cid:durableId="1924870520">
+    <w:abstractNumId w:val="7"/>
+  </w:num>
+  <w:num w:numId="40" w16cid:durableId="2062557406">
+    <w:abstractNumId w:val="44"/>
+  </w:num>
+  <w:num w:numId="41" w16cid:durableId="1754157725">
     <w:abstractNumId w:val="40"/>
   </w:num>
-  <w:num w:numId="35" w16cid:durableId="1623807931">
-    <w:abstractNumId w:val="16"/>
+  <w:num w:numId="42" w16cid:durableId="1737238525">
+    <w:abstractNumId w:val="27"/>
   </w:num>
-  <w:num w:numId="36" w16cid:durableId="1227692394">
-    <w:abstractNumId w:val="35"/>
+  <w:num w:numId="43" w16cid:durableId="1558471145">
+    <w:abstractNumId w:val="34"/>
   </w:num>
-  <w:num w:numId="37" w16cid:durableId="1812358310">
+  <w:num w:numId="44" w16cid:durableId="1419405529">
+    <w:abstractNumId w:val="1"/>
+  </w:num>
+  <w:num w:numId="45" w16cid:durableId="212279503">
+    <w:abstractNumId w:val="14"/>
+  </w:num>
+  <w:num w:numId="46" w16cid:durableId="1801534372">
+    <w:abstractNumId w:val="47"/>
+  </w:num>
+  <w:num w:numId="47" w16cid:durableId="872156933">
     <w:abstractNumId w:val="21"/>
   </w:num>
-  <w:num w:numId="38" w16cid:durableId="569270025">
-    <w:abstractNumId w:val="5"/>
+  <w:num w:numId="48" w16cid:durableId="483163619">
+    <w:abstractNumId w:val="38"/>
   </w:num>
-  <w:num w:numId="39" w16cid:durableId="1924870520">
-    <w:abstractNumId w:val="6"/>
+  <w:num w:numId="49" w16cid:durableId="1557354000">
+    <w:abstractNumId w:val="43"/>
   </w:num>
-  <w:num w:numId="40" w16cid:durableId="2062557406">
-    <w:abstractNumId w:val="37"/>
+  <w:num w:numId="50" w16cid:durableId="519779625">
+    <w:abstractNumId w:val="46"/>
   </w:num>
-  <w:num w:numId="41" w16cid:durableId="1754157725">
-    <w:abstractNumId w:val="34"/>
-  </w:num>
-  <w:num w:numId="42" w16cid:durableId="1737238525">
-    <w:abstractNumId w:val="23"/>
+  <w:num w:numId="51" w16cid:durableId="217015355">
+    <w:abstractNumId w:val="8"/>
   </w:num>
 </w:numbering>
 </file>

</xml_diff>